<commit_message>
Fixed HTML conversion issues
</commit_message>
<xml_diff>
--- a/main/docs/Readme.docx
+++ b/main/docs/Readme.docx
@@ -10,6 +10,8 @@
           <w:lang w:eastAsia="es-AR"/>
         </w:rPr>
       </w:pPr>
+      <w:bookmarkStart w:id="0" w:name="_GoBack"/>
+      <w:bookmarkEnd w:id="0"/>
       <w:r>
         <w:rPr>
           <w:noProof/>
@@ -268,7 +270,7 @@
                     <w:rPr>
                       <w:noProof/>
                     </w:rPr>
-                    <w:t>9/28/2011</w:t>
+                    <w:t>9/29/2011</w:t>
                   </w:r>
                   <w:r>
                     <w:rPr>
@@ -507,7 +509,7 @@
         <w:br w:type="page"/>
       </w:r>
     </w:p>
-    <w:bookmarkStart w:id="0" w:name="_Toc298923172" w:displacedByCustomXml="next"/>
+    <w:bookmarkStart w:id="1" w:name="_Toc298923172" w:displacedByCustomXml="next"/>
     <w:sdt>
       <w:sdtPr>
         <w:alias w:val="Topic"/>
@@ -530,7 +532,7 @@
         </w:p>
       </w:sdtContent>
     </w:sdt>
-    <w:bookmarkEnd w:id="0" w:displacedByCustomXml="prev"/>
+    <w:bookmarkEnd w:id="1" w:displacedByCustomXml="prev"/>
     <w:p>
       <w:r>
         <w:t>Building a social game is a tough challenge. From the first iteration developers must plan for and deal with issues like high concurrency, real time interaction, and rapid growth. The Windows Azure Toolkit for Social Games provides you with the tools you need to ramp up your game development quickly on an architecture that will help you face future challenges. The toolkit leverages the power of Windows Azure and game development best practices to handle even the most demanding social games.</w:t>
@@ -713,30 +715,9 @@
             <w:rStyle w:val="Hyperlink"/>
             <w:lang w:eastAsia="ko-KR"/>
           </w:rPr>
-          <w:t>Windows Azure SDK and Tools for Visual Studio (</w:t>
-        </w:r>
-        <w:r>
-          <w:rPr>
-            <w:rStyle w:val="Hyperlink"/>
-            <w:lang w:eastAsia="ko-KR"/>
-          </w:rPr>
-          <w:t>September</w:t>
-        </w:r>
-        <w:r>
-          <w:rPr>
-            <w:rStyle w:val="Hyperlink"/>
-            <w:lang w:eastAsia="ko-KR"/>
-          </w:rPr>
-          <w:t xml:space="preserve"> 2011) version 1.</w:t>
+          <w:t>Windows Azure SDK and Tools for Visual Studio (September 2011) version 1.5</w:t>
         </w:r>
       </w:hyperlink>
-      <w:r>
-        <w:rPr>
-          <w:rStyle w:val="Hyperlink"/>
-          <w:lang w:eastAsia="ko-KR"/>
-        </w:rPr>
-        <w:t>5</w:t>
-      </w:r>
       <w:r>
         <w:rPr>
           <w:rStyle w:val="Hyperlink"/>
@@ -794,8 +775,8 @@
       <w:pPr>
         <w:pStyle w:val="Heading2"/>
       </w:pPr>
-      <w:bookmarkStart w:id="1" w:name="_Toc288126532"/>
-      <w:bookmarkStart w:id="2" w:name="_Toc290300726"/>
+      <w:bookmarkStart w:id="2" w:name="_Toc288126532"/>
+      <w:bookmarkStart w:id="3" w:name="_Toc290300726"/>
       <w:r>
         <w:t>Learn</w:t>
       </w:r>
@@ -805,8 +786,8 @@
       <w:r>
         <w:t xml:space="preserve"> more about the Windows Azure Platform</w:t>
       </w:r>
-      <w:bookmarkEnd w:id="1"/>
       <w:bookmarkEnd w:id="2"/>
+      <w:bookmarkEnd w:id="3"/>
     </w:p>
     <w:p>
       <w:r>
@@ -882,7 +863,7 @@
         </w:rPr>
       </w:pPr>
     </w:p>
-    <w:bookmarkStart w:id="3" w:name="_Toc298923173" w:displacedByCustomXml="next"/>
+    <w:bookmarkStart w:id="4" w:name="_Toc298923173" w:displacedByCustomXml="next"/>
     <w:sdt>
       <w:sdtPr>
         <w:alias w:val="Topic"/>
@@ -908,7 +889,7 @@
         </w:p>
       </w:sdtContent>
     </w:sdt>
-    <w:bookmarkEnd w:id="3" w:displacedByCustomXml="prev"/>
+    <w:bookmarkEnd w:id="4" w:displacedByCustomXml="prev"/>
     <w:p>
       <w:pPr>
         <w:pStyle w:val="ppBodyText"/>
@@ -941,7 +922,23 @@
           <w:rFonts w:eastAsia="Arial Unicode MS"/>
           <w:lang w:val="en-NZ" w:bidi="ar-SA"/>
         </w:rPr>
-        <w:t>you can run it locally using the Windows Azure compute emulator and your local SQL Server</w:t>
+        <w:t xml:space="preserve">you can run it locally using the Windows Azure </w:t>
+      </w:r>
+      <w:proofErr w:type="gramStart"/>
+      <w:r>
+        <w:rPr>
+          <w:rFonts w:eastAsia="Arial Unicode MS"/>
+          <w:lang w:val="en-NZ" w:bidi="ar-SA"/>
+        </w:rPr>
+        <w:t>compute</w:t>
+      </w:r>
+      <w:proofErr w:type="gramEnd"/>
+      <w:r>
+        <w:rPr>
+          <w:rFonts w:eastAsia="Arial Unicode MS"/>
+          <w:lang w:val="en-NZ" w:bidi="ar-SA"/>
+        </w:rPr>
+        <w:t xml:space="preserve"> emulator and your local SQL Server</w:t>
       </w:r>
       <w:r>
         <w:rPr>
@@ -2464,12 +2461,7 @@
     </w:p>
     <w:p>
       <w:pPr>
-        <w:pStyle w:val="ppNumberList"/>
-        <w:numPr>
-          <w:ilvl w:val="0"/>
-          <w:numId w:val="0"/>
-        </w:numPr>
-        <w:ind w:left="754"/>
+        <w:pStyle w:val="ppFigureIndent"/>
       </w:pPr>
       <w:r>
         <w:rPr>
@@ -2478,7 +2470,7 @@
         </w:rPr>
         <w:lastRenderedPageBreak/>
         <w:drawing>
-          <wp:inline distT="0" distB="0" distL="0" distR="0" wp14:anchorId="7EC97BA7" wp14:editId="1299BDAA">
+          <wp:inline distT="0" distB="0" distL="0" distR="0" wp14:anchorId="4CB696E1" wp14:editId="13C70AEF">
             <wp:extent cx="5349600" cy="3733200"/>
             <wp:effectExtent l="0" t="0" r="0" b="0"/>
             <wp:docPr id="14" name="Picture 14"/>
@@ -2550,6 +2542,77 @@
     </w:p>
     <w:p>
       <w:pPr>
+        <w:pStyle w:val="ppBodyTextIndent"/>
+      </w:pPr>
+    </w:p>
+    <w:p>
+      <w:pPr>
+        <w:pStyle w:val="ppNoteIndent"/>
+      </w:pPr>
+      <w:r>
+        <w:rPr>
+          <w:b/>
+        </w:rPr>
+        <w:t xml:space="preserve">Note: </w:t>
+      </w:r>
+      <w:r>
+        <w:t xml:space="preserve">This sample uses a pre-configured </w:t>
+      </w:r>
+      <w:proofErr w:type="spellStart"/>
+      <w:r>
+        <w:t>AppFabric</w:t>
+      </w:r>
+      <w:proofErr w:type="spellEnd"/>
+      <w:r>
+        <w:t xml:space="preserve"> Access Control Service for managing user identity and access control. If you have a Windows Azure account and you want to use your own service you can do so, by updating the settings in the </w:t>
+      </w:r>
+      <w:proofErr w:type="spellStart"/>
+      <w:r>
+        <w:t>Web.config</w:t>
+      </w:r>
+      <w:proofErr w:type="spellEnd"/>
+      <w:r>
+        <w:t xml:space="preserve"> file </w:t>
+      </w:r>
+      <w:r>
+        <w:t xml:space="preserve">of the </w:t>
+      </w:r>
+      <w:proofErr w:type="spellStart"/>
+      <w:r>
+        <w:t>SocialGames.</w:t>
+      </w:r>
+      <w:r>
+        <w:t>Web</w:t>
+      </w:r>
+      <w:proofErr w:type="spellEnd"/>
+      <w:r>
+        <w:t xml:space="preserve"> project</w:t>
+      </w:r>
+      <w:r>
+        <w:t xml:space="preserve"> and the </w:t>
+      </w:r>
+      <w:proofErr w:type="spellStart"/>
+      <w:r>
+        <w:t>ServiceConfiguration.cscfg</w:t>
+      </w:r>
+      <w:proofErr w:type="spellEnd"/>
+      <w:r>
+        <w:t xml:space="preserve"> file </w:t>
+      </w:r>
+      <w:r>
+        <w:t xml:space="preserve">in </w:t>
+      </w:r>
+      <w:proofErr w:type="spellStart"/>
+      <w:r>
+        <w:t>SocialGames.Cloud.Local</w:t>
+      </w:r>
+      <w:proofErr w:type="spellEnd"/>
+      <w:r>
+        <w:t>.</w:t>
+      </w:r>
+    </w:p>
+    <w:p>
+      <w:pPr>
         <w:pStyle w:val="ppNumberList"/>
         <w:numPr>
           <w:ilvl w:val="0"/>
@@ -2560,100 +2623,21 @@
     </w:p>
     <w:p>
       <w:pPr>
-        <w:pStyle w:val="ppNoteIndent"/>
-      </w:pPr>
-      <w:r>
-        <w:rPr>
-          <w:b/>
-        </w:rPr>
-        <w:t xml:space="preserve">Note: </w:t>
-      </w:r>
-      <w:r>
-        <w:t xml:space="preserve">This sample uses a pre-configured </w:t>
+        <w:pStyle w:val="ppNumberList"/>
+      </w:pPr>
+      <w:r>
+        <w:t xml:space="preserve">The browser is redirected </w:t>
+      </w:r>
+      <w:r>
+        <w:t xml:space="preserve">back to the Tic </w:t>
       </w:r>
       <w:proofErr w:type="spellStart"/>
-      <w:r>
-        <w:t>AppFabric</w:t>
+      <w:proofErr w:type="gramStart"/>
+      <w:r>
+        <w:t>Tac</w:t>
       </w:r>
       <w:proofErr w:type="spellEnd"/>
-      <w:r>
-        <w:t xml:space="preserve"> Access Control Service for managing user identity and access control. If you have a Windows Azure account and you want to use your own service you can do so, by updating the settings in the </w:t>
-      </w:r>
-      <w:proofErr w:type="spellStart"/>
-      <w:r>
-        <w:t>Web.config</w:t>
-      </w:r>
-      <w:proofErr w:type="spellEnd"/>
-      <w:r>
-        <w:t xml:space="preserve"> file </w:t>
-      </w:r>
-      <w:r>
-        <w:t xml:space="preserve">of the </w:t>
-      </w:r>
-      <w:proofErr w:type="spellStart"/>
-      <w:r>
-        <w:t>SocialGames.</w:t>
-      </w:r>
-      <w:r>
-        <w:t>Web</w:t>
-      </w:r>
-      <w:proofErr w:type="spellEnd"/>
-      <w:r>
-        <w:t xml:space="preserve"> project</w:t>
-      </w:r>
-      <w:r>
-        <w:t xml:space="preserve"> and the </w:t>
-      </w:r>
-      <w:proofErr w:type="spellStart"/>
-      <w:r>
-        <w:t>ServiceConfiguration.cscfg</w:t>
-      </w:r>
-      <w:proofErr w:type="spellEnd"/>
-      <w:r>
-        <w:t xml:space="preserve"> file </w:t>
-      </w:r>
-      <w:r>
-        <w:t xml:space="preserve">in </w:t>
-      </w:r>
-      <w:proofErr w:type="spellStart"/>
-      <w:r>
-        <w:t>SocialGames.Cloud.Local</w:t>
-      </w:r>
-      <w:proofErr w:type="spellEnd"/>
-      <w:r>
-        <w:t>.</w:t>
-      </w:r>
-    </w:p>
-    <w:p>
-      <w:pPr>
-        <w:pStyle w:val="ppNumberList"/>
-        <w:numPr>
-          <w:ilvl w:val="0"/>
-          <w:numId w:val="0"/>
-        </w:numPr>
-        <w:ind w:left="754"/>
-      </w:pPr>
-    </w:p>
-    <w:p>
-      <w:pPr>
-        <w:pStyle w:val="ppNumberList"/>
-      </w:pPr>
-      <w:r>
-        <w:t>The browser is redir</w:t>
-      </w:r>
-      <w:bookmarkStart w:id="4" w:name="_GoBack"/>
-      <w:bookmarkEnd w:id="4"/>
-      <w:r>
-        <w:t xml:space="preserve">ected </w:t>
-      </w:r>
-      <w:r>
-        <w:t xml:space="preserve">back to the Tic </w:t>
-      </w:r>
-      <w:proofErr w:type="spellStart"/>
-      <w:r>
-        <w:t>Tac</w:t>
-      </w:r>
-      <w:proofErr w:type="spellEnd"/>
+      <w:proofErr w:type="gramEnd"/>
       <w:r>
         <w:t xml:space="preserve"> Toe </w:t>
       </w:r>
@@ -2672,12 +2656,7 @@
     </w:p>
     <w:p>
       <w:pPr>
-        <w:pStyle w:val="ppNumberList"/>
-        <w:numPr>
-          <w:ilvl w:val="0"/>
-          <w:numId w:val="0"/>
-        </w:numPr>
-        <w:ind w:left="754"/>
+        <w:pStyle w:val="ppFigureIndent"/>
       </w:pPr>
       <w:r>
         <w:rPr>
@@ -2686,7 +2665,7 @@
         </w:rPr>
         <w:lastRenderedPageBreak/>
         <w:drawing>
-          <wp:inline distT="0" distB="0" distL="0" distR="0" wp14:anchorId="3C2AD92E" wp14:editId="52DA9665">
+          <wp:inline distT="0" distB="0" distL="0" distR="0" wp14:anchorId="5EA869A6" wp14:editId="7DE9DCD1">
             <wp:extent cx="5349600" cy="3222000"/>
             <wp:effectExtent l="0" t="0" r="0" b="0"/>
             <wp:docPr id="15" name="Picture 15"/>
@@ -2758,12 +2737,7 @@
     </w:p>
     <w:p>
       <w:pPr>
-        <w:pStyle w:val="ppNumberList"/>
-        <w:numPr>
-          <w:ilvl w:val="0"/>
-          <w:numId w:val="0"/>
-        </w:numPr>
-        <w:ind w:left="754"/>
+        <w:pStyle w:val="ppBodyTextIndent"/>
       </w:pPr>
     </w:p>
     <w:p>
@@ -3591,7 +3565,7 @@
           <w:rPr>
             <w:noProof/>
           </w:rPr>
-          <w:t>7</w:t>
+          <w:t>2</w:t>
         </w:r>
         <w:r>
           <w:rPr>
@@ -8688,9 +8662,8 @@
     <w:panose1 w:val="020B0604030504040204"/>
     <w:charset w:val="00"/>
     <w:family w:val="swiss"/>
-    <w:notTrueType/>
     <w:pitch w:val="variable"/>
-    <w:sig w:usb0="00000003" w:usb1="00000000" w:usb2="00000000" w:usb3="00000000" w:csb0="00000001" w:csb1="00000000"/>
+    <w:sig w:usb0="E1002EFF" w:usb1="C000605B" w:usb2="00000029" w:usb3="00000000" w:csb0="000101FF" w:csb1="00000000"/>
   </w:font>
   <w:font w:name="Arial">
     <w:panose1 w:val="020B0604020202020204"/>
@@ -8818,6 +8791,7 @@
     <w:rsid w:val="00DE1E0A"/>
     <w:rsid w:val="00E11699"/>
     <w:rsid w:val="00EA2F6B"/>
+    <w:rsid w:val="00F77DCD"/>
     <w:rsid w:val="00F918F1"/>
     <w:rsid w:val="00FD1E87"/>
     <w:rsid w:val="00FE0824"/>
@@ -9562,7 +9536,7 @@
 </file>
 
 <file path=customXml/itemProps1.xml><?xml version="1.0" encoding="utf-8"?>
-<ds:datastoreItem xmlns:ds="http://schemas.openxmlformats.org/officeDocument/2006/customXml" ds:itemID="{1F0FD6B4-F00B-4B81-9479-79F8EEE317DB}">
+<ds:datastoreItem xmlns:ds="http://schemas.openxmlformats.org/officeDocument/2006/customXml" ds:itemID="{293F1555-4F1E-47E1-A412-62628BE4D2F0}">
   <ds:schemaRefs>
     <ds:schemaRef ds:uri="http://www.w3.org/2001/XMLSchema"/>
   </ds:schemaRefs>
@@ -9570,7 +9544,7 @@
 </file>
 
 <file path=customXml/itemProps2.xml><?xml version="1.0" encoding="utf-8"?>
-<ds:datastoreItem xmlns:ds="http://schemas.openxmlformats.org/officeDocument/2006/customXml" ds:itemID="{1A1987DC-4C42-4FB2-94B9-B73B4E5E943F}">
+<ds:datastoreItem xmlns:ds="http://schemas.openxmlformats.org/officeDocument/2006/customXml" ds:itemID="{13D64412-AED0-4384-B5FF-E7B6F309BF6C}">
   <ds:schemaRefs>
     <ds:schemaRef ds:uri="http://schemas.openxmlformats.org/officeDocument/2006/bibliography"/>
   </ds:schemaRefs>

</xml_diff>

<commit_message>
Minor HTML conversion issues fixed
</commit_message>
<xml_diff>
--- a/main/docs/Readme.docx
+++ b/main/docs/Readme.docx
@@ -268,7 +268,7 @@
                     <w:rPr>
                       <w:noProof/>
                     </w:rPr>
-                    <w:t>9/29/2011</w:t>
+                    <w:t>9/30/2011</w:t>
                   </w:r>
                   <w:r>
                     <w:rPr>
@@ -317,6 +317,8 @@
       <w:r>
         <w:t>Contents</w:t>
       </w:r>
+      <w:bookmarkStart w:id="0" w:name="_GoBack"/>
+      <w:bookmarkEnd w:id="0"/>
       <w:r>
         <w:fldChar w:fldCharType="begin"/>
       </w:r>
@@ -357,7 +359,7 @@
           <w:lang w:bidi="ar-SA"/>
         </w:rPr>
       </w:pPr>
-      <w:hyperlink w:anchor="_Toc298923172" w:history="1">
+      <w:hyperlink w:anchor="_Toc305146848" w:history="1">
         <w:r>
           <w:rPr>
             <w:rStyle w:val="Hyperlink"/>
@@ -384,7 +386,7 @@
             <w:noProof/>
             <w:webHidden/>
           </w:rPr>
-          <w:instrText xml:space="preserve"> PAGEREF _Toc298923172 \h </w:instrText>
+          <w:instrText xml:space="preserve"> PAGEREF _Toc305146848 \h </w:instrText>
         </w:r>
         <w:r>
           <w:rPr>
@@ -426,7 +428,7 @@
           <w:lang w:bidi="ar-SA"/>
         </w:rPr>
       </w:pPr>
-      <w:hyperlink w:anchor="_Toc298923173" w:history="1">
+      <w:hyperlink w:anchor="_Toc305146849" w:history="1">
         <w:r>
           <w:rPr>
             <w:rStyle w:val="Hyperlink"/>
@@ -453,7 +455,7 @@
             <w:noProof/>
             <w:webHidden/>
           </w:rPr>
-          <w:instrText xml:space="preserve"> PAGEREF _Toc298923173 \h </w:instrText>
+          <w:instrText xml:space="preserve"> PAGEREF _Toc305146849 \h </w:instrText>
         </w:r>
         <w:r>
           <w:rPr>
@@ -473,7 +475,7 @@
             <w:noProof/>
             <w:webHidden/>
           </w:rPr>
-          <w:t>3</w:t>
+          <w:t>2</w:t>
         </w:r>
         <w:r>
           <w:rPr>
@@ -486,6 +488,75 @@
     </w:p>
     <w:p>
       <w:pPr>
+        <w:pStyle w:val="TOC1"/>
+        <w:tabs>
+          <w:tab w:val="right" w:leader="dot" w:pos="8828"/>
+        </w:tabs>
+        <w:rPr>
+          <w:noProof/>
+          <w:lang w:bidi="ar-SA"/>
+        </w:rPr>
+      </w:pPr>
+      <w:hyperlink w:anchor="_Toc305146850" w:history="1">
+        <w:r>
+          <w:rPr>
+            <w:rStyle w:val="Hyperlink"/>
+            <w:noProof/>
+          </w:rPr>
+          <w:t>The Solution</w:t>
+        </w:r>
+        <w:r>
+          <w:rPr>
+            <w:noProof/>
+            <w:webHidden/>
+          </w:rPr>
+          <w:tab/>
+        </w:r>
+        <w:r>
+          <w:rPr>
+            <w:noProof/>
+            <w:webHidden/>
+          </w:rPr>
+          <w:fldChar w:fldCharType="begin"/>
+        </w:r>
+        <w:r>
+          <w:rPr>
+            <w:noProof/>
+            <w:webHidden/>
+          </w:rPr>
+          <w:instrText xml:space="preserve"> PAGEREF _Toc305146850 \h </w:instrText>
+        </w:r>
+        <w:r>
+          <w:rPr>
+            <w:noProof/>
+            <w:webHidden/>
+          </w:rPr>
+        </w:r>
+        <w:r>
+          <w:rPr>
+            <w:noProof/>
+            <w:webHidden/>
+          </w:rPr>
+          <w:fldChar w:fldCharType="separate"/>
+        </w:r>
+        <w:r>
+          <w:rPr>
+            <w:noProof/>
+            <w:webHidden/>
+          </w:rPr>
+          <w:t>14</w:t>
+        </w:r>
+        <w:r>
+          <w:rPr>
+            <w:noProof/>
+            <w:webHidden/>
+          </w:rPr>
+          <w:fldChar w:fldCharType="end"/>
+        </w:r>
+      </w:hyperlink>
+    </w:p>
+    <w:p>
+      <w:pPr>
         <w:rPr>
           <w:rFonts w:asciiTheme="majorHAnsi" w:eastAsiaTheme="majorEastAsia" w:hAnsiTheme="majorHAnsi" w:cstheme="majorBidi"/>
           <w:b/>
@@ -507,7 +578,7 @@
         <w:br w:type="page"/>
       </w:r>
     </w:p>
-    <w:bookmarkStart w:id="0" w:name="_Toc298923172" w:displacedByCustomXml="next"/>
+    <w:bookmarkStart w:id="1" w:name="_Toc305146848" w:displacedByCustomXml="next"/>
     <w:sdt>
       <w:sdtPr>
         <w:alias w:val="Topic"/>
@@ -530,7 +601,7 @@
         </w:p>
       </w:sdtContent>
     </w:sdt>
-    <w:bookmarkEnd w:id="0" w:displacedByCustomXml="prev"/>
+    <w:bookmarkEnd w:id="1" w:displacedByCustomXml="prev"/>
     <w:p>
       <w:r>
         <w:t>Building a social game is a tough challenge. From the first iteration developers must plan for and deal with issues like high concurrency, real time interaction, and rapid growth. The Windows Azure Toolkit for Social Games provides you with the tools you need to ramp up your game development quickly on an architecture that will help you face future challenges. The toolkit leverages the power of Windows Azure and game development best practices to handle even the most demanding social games.</w:t>
@@ -773,8 +844,8 @@
       <w:pPr>
         <w:pStyle w:val="Heading2"/>
       </w:pPr>
-      <w:bookmarkStart w:id="1" w:name="_Toc288126532"/>
-      <w:bookmarkStart w:id="2" w:name="_Toc290300726"/>
+      <w:bookmarkStart w:id="2" w:name="_Toc288126532"/>
+      <w:bookmarkStart w:id="3" w:name="_Toc290300726"/>
       <w:r>
         <w:t>Learn</w:t>
       </w:r>
@@ -784,8 +855,8 @@
       <w:r>
         <w:t xml:space="preserve"> more about the Windows Azure Platform</w:t>
       </w:r>
-      <w:bookmarkEnd w:id="1"/>
       <w:bookmarkEnd w:id="2"/>
+      <w:bookmarkEnd w:id="3"/>
     </w:p>
     <w:p>
       <w:r>
@@ -861,7 +932,7 @@
         </w:rPr>
       </w:pPr>
     </w:p>
-    <w:bookmarkStart w:id="3" w:name="_Toc298923173" w:displacedByCustomXml="next"/>
+    <w:bookmarkStart w:id="4" w:name="_Toc305146849" w:displacedByCustomXml="next"/>
     <w:sdt>
       <w:sdtPr>
         <w:alias w:val="Topic"/>
@@ -887,7 +958,7 @@
         </w:p>
       </w:sdtContent>
     </w:sdt>
-    <w:bookmarkEnd w:id="3" w:displacedByCustomXml="prev"/>
+    <w:bookmarkEnd w:id="4" w:displacedByCustomXml="prev"/>
     <w:p>
       <w:pPr>
         <w:pStyle w:val="ppBodyText"/>
@@ -2611,12 +2682,7 @@
     </w:p>
     <w:p>
       <w:pPr>
-        <w:pStyle w:val="ppNumberList"/>
-        <w:numPr>
-          <w:ilvl w:val="0"/>
-          <w:numId w:val="0"/>
-        </w:numPr>
-        <w:ind w:left="754"/>
+        <w:pStyle w:val="ppBodyTextIndent"/>
       </w:pPr>
     </w:p>
     <w:p>
@@ -3362,11 +3428,7 @@
     </w:p>
     <w:p>
       <w:pPr>
-        <w:pStyle w:val="ppBodyText"/>
-        <w:numPr>
-          <w:ilvl w:val="0"/>
-          <w:numId w:val="0"/>
-        </w:numPr>
+        <w:pStyle w:val="ppBodyTextIndent"/>
       </w:pPr>
     </w:p>
     <w:p>
@@ -3610,6 +3672,7 @@
         </w:rPr>
       </w:pPr>
     </w:p>
+    <w:bookmarkStart w:id="5" w:name="_Toc305146850" w:displacedByCustomXml="next"/>
     <w:sdt>
       <w:sdtPr>
         <w:alias w:val="Topic"/>
@@ -3632,6 +3695,7 @@
         </w:p>
       </w:sdtContent>
     </w:sdt>
+    <w:bookmarkEnd w:id="5" w:displacedByCustomXml="prev"/>
     <w:p>
       <w:pPr>
         <w:pStyle w:val="ppBulletList"/>
@@ -3641,8 +3705,6 @@
         </w:numPr>
         <w:ind w:left="397"/>
       </w:pPr>
-      <w:bookmarkStart w:id="4" w:name="_GoBack"/>
-      <w:bookmarkEnd w:id="4"/>
       <w:r>
         <w:rPr>
           <w:highlight w:val="yellow"/>
@@ -3738,7 +3800,7 @@
           <w:rPr>
             <w:noProof/>
           </w:rPr>
-          <w:t>14</w:t>
+          <w:t>2</w:t>
         </w:r>
         <w:r>
           <w:rPr>
@@ -8951,9 +9013,8 @@
     <w:panose1 w:val="020B0604030504040204"/>
     <w:charset w:val="00"/>
     <w:family w:val="swiss"/>
-    <w:notTrueType/>
     <w:pitch w:val="variable"/>
-    <w:sig w:usb0="00000003" w:usb1="00000000" w:usb2="00000000" w:usb3="00000000" w:csb0="00000001" w:csb1="00000000"/>
+    <w:sig w:usb0="E1002EFF" w:usb1="C000605B" w:usb2="00000029" w:usb3="00000000" w:csb0="000101FF" w:csb1="00000000"/>
   </w:font>
   <w:font w:name="Arial">
     <w:panose1 w:val="020B0604020202020204"/>
@@ -9083,6 +9144,7 @@
     <w:rsid w:val="00D51322"/>
     <w:rsid w:val="00DE1E0A"/>
     <w:rsid w:val="00E11699"/>
+    <w:rsid w:val="00E14233"/>
     <w:rsid w:val="00EA2F6B"/>
     <w:rsid w:val="00EB7462"/>
     <w:rsid w:val="00F77DCD"/>
@@ -9830,7 +9892,7 @@
 </file>
 
 <file path=customXml/itemProps1.xml><?xml version="1.0" encoding="utf-8"?>
-<ds:datastoreItem xmlns:ds="http://schemas.openxmlformats.org/officeDocument/2006/customXml" ds:itemID="{06CB9D2B-C88D-461B-B5EB-3F63848C223C}">
+<ds:datastoreItem xmlns:ds="http://schemas.openxmlformats.org/officeDocument/2006/customXml" ds:itemID="{74749B50-FB1F-4872-BEEE-9C8527C57433}">
   <ds:schemaRefs>
     <ds:schemaRef ds:uri="http://www.w3.org/2001/XMLSchema"/>
   </ds:schemaRefs>
@@ -9838,7 +9900,7 @@
 </file>
 
 <file path=customXml/itemProps2.xml><?xml version="1.0" encoding="utf-8"?>
-<ds:datastoreItem xmlns:ds="http://schemas.openxmlformats.org/officeDocument/2006/customXml" ds:itemID="{87E38E79-1551-4C50-8847-B88E5DD5361B}">
+<ds:datastoreItem xmlns:ds="http://schemas.openxmlformats.org/officeDocument/2006/customXml" ds:itemID="{9F23EBE3-F41E-4635-9355-039006870D5E}">
   <ds:schemaRefs>
     <ds:schemaRef ds:uri="http://schemas.openxmlformats.org/officeDocument/2006/bibliography"/>
   </ds:schemaRefs>

</xml_diff>

<commit_message>
Added content for the "The Solution" section
</commit_message>
<xml_diff>
--- a/main/docs/Readme.docx
+++ b/main/docs/Readme.docx
@@ -10,6 +10,8 @@
           <w:lang w:eastAsia="es-AR"/>
         </w:rPr>
       </w:pPr>
+      <w:bookmarkStart w:id="0" w:name="_GoBack"/>
+      <w:bookmarkEnd w:id="0"/>
       <w:r>
         <w:rPr>
           <w:noProof/>
@@ -317,8 +319,6 @@
       <w:r>
         <w:t>Contents</w:t>
       </w:r>
-      <w:bookmarkStart w:id="0" w:name="_GoBack"/>
-      <w:bookmarkEnd w:id="0"/>
       <w:r>
         <w:fldChar w:fldCharType="begin"/>
       </w:r>
@@ -359,7 +359,7 @@
           <w:lang w:bidi="ar-SA"/>
         </w:rPr>
       </w:pPr>
-      <w:hyperlink w:anchor="_Toc305146848" w:history="1">
+      <w:hyperlink w:anchor="_Toc305167120" w:history="1">
         <w:r>
           <w:rPr>
             <w:rStyle w:val="Hyperlink"/>
@@ -386,7 +386,7 @@
             <w:noProof/>
             <w:webHidden/>
           </w:rPr>
-          <w:instrText xml:space="preserve"> PAGEREF _Toc305146848 \h </w:instrText>
+          <w:instrText xml:space="preserve"> PAGEREF _Toc305167120 \h </w:instrText>
         </w:r>
         <w:r>
           <w:rPr>
@@ -428,7 +428,7 @@
           <w:lang w:bidi="ar-SA"/>
         </w:rPr>
       </w:pPr>
-      <w:hyperlink w:anchor="_Toc305146849" w:history="1">
+      <w:hyperlink w:anchor="_Toc305167121" w:history="1">
         <w:r>
           <w:rPr>
             <w:rStyle w:val="Hyperlink"/>
@@ -455,7 +455,7 @@
             <w:noProof/>
             <w:webHidden/>
           </w:rPr>
-          <w:instrText xml:space="preserve"> PAGEREF _Toc305146849 \h </w:instrText>
+          <w:instrText xml:space="preserve"> PAGEREF _Toc305167121 \h </w:instrText>
         </w:r>
         <w:r>
           <w:rPr>
@@ -497,7 +497,7 @@
           <w:lang w:bidi="ar-SA"/>
         </w:rPr>
       </w:pPr>
-      <w:hyperlink w:anchor="_Toc305146850" w:history="1">
+      <w:hyperlink w:anchor="_Toc305167122" w:history="1">
         <w:r>
           <w:rPr>
             <w:rStyle w:val="Hyperlink"/>
@@ -524,7 +524,7 @@
             <w:noProof/>
             <w:webHidden/>
           </w:rPr>
-          <w:instrText xml:space="preserve"> PAGEREF _Toc305146850 \h </w:instrText>
+          <w:instrText xml:space="preserve"> PAGEREF _Toc305167122 \h </w:instrText>
         </w:r>
         <w:r>
           <w:rPr>
@@ -544,7 +544,7 @@
             <w:noProof/>
             <w:webHidden/>
           </w:rPr>
-          <w:t>14</w:t>
+          <w:t>15</w:t>
         </w:r>
         <w:r>
           <w:rPr>
@@ -578,7 +578,7 @@
         <w:br w:type="page"/>
       </w:r>
     </w:p>
-    <w:bookmarkStart w:id="1" w:name="_Toc305146848" w:displacedByCustomXml="next"/>
+    <w:bookmarkStart w:id="1" w:name="_Toc305167120" w:displacedByCustomXml="next"/>
     <w:sdt>
       <w:sdtPr>
         <w:alias w:val="Topic"/>
@@ -932,7 +932,7 @@
         </w:rPr>
       </w:pPr>
     </w:p>
-    <w:bookmarkStart w:id="4" w:name="_Toc305146849" w:displacedByCustomXml="next"/>
+    <w:bookmarkStart w:id="4" w:name="_Toc305167121" w:displacedByCustomXml="next"/>
     <w:sdt>
       <w:sdtPr>
         <w:alias w:val="Topic"/>
@@ -1055,7 +1055,10 @@
         <w:t xml:space="preserve"> located in the root folder where you extracted the </w:t>
       </w:r>
       <w:r>
-        <w:t xml:space="preserve">toolkit </w:t>
+        <w:t>T</w:t>
+      </w:r>
+      <w:r>
+        <w:t xml:space="preserve">oolkit </w:t>
       </w:r>
       <w:r>
         <w:t xml:space="preserve">package. Notice that this script requires administrator </w:t>
@@ -2199,7 +2202,10 @@
         <w:t>code</w:t>
       </w:r>
       <w:r>
-        <w:t xml:space="preserve"> folder of this sample.</w:t>
+        <w:t xml:space="preserve"> folder of the Toolkit package</w:t>
+      </w:r>
+      <w:r>
+        <w:t>.</w:t>
       </w:r>
     </w:p>
     <w:p>
@@ -3647,32 +3653,144 @@
     </w:p>
     <w:p>
       <w:pPr>
-        <w:pStyle w:val="ppBodyText"/>
-        <w:numPr>
-          <w:ilvl w:val="0"/>
-          <w:numId w:val="0"/>
-        </w:numPr>
-      </w:pPr>
+        <w:pStyle w:val="ppBodyTextIndent"/>
+      </w:pPr>
+    </w:p>
+    <w:p>
+      <w:pPr>
+        <w:pStyle w:val="ppNumberList"/>
+      </w:pPr>
+      <w:r>
+        <w:t xml:space="preserve">The sample web site also provides a set of tests for the different </w:t>
+      </w:r>
+      <w:r>
+        <w:t>client</w:t>
+      </w:r>
+      <w:r>
+        <w:t xml:space="preserve"> components of the game. To </w:t>
+      </w:r>
+      <w:r>
+        <w:t>execute</w:t>
+      </w:r>
+      <w:r>
+        <w:t xml:space="preserve"> the tests, click the </w:t>
+      </w:r>
+      <w:r>
+        <w:rPr>
+          <w:b/>
+        </w:rPr>
+        <w:t>Tests</w:t>
+      </w:r>
+      <w:r>
+        <w:t xml:space="preserve"> menu option</w:t>
+      </w:r>
+      <w:r>
+        <w:t xml:space="preserve"> and select the </w:t>
+      </w:r>
+      <w:r>
+        <w:t>test fixture to run</w:t>
+      </w:r>
+      <w:r>
+        <w:t>.</w:t>
+      </w:r>
+    </w:p>
+    <w:p>
+      <w:pPr>
+        <w:pStyle w:val="ppFigureIndent"/>
+      </w:pPr>
+      <w:r>
+        <w:rPr>
+          <w:noProof/>
+          <w:lang w:bidi="ar-SA"/>
+        </w:rPr>
+        <w:lastRenderedPageBreak/>
+        <w:drawing>
+          <wp:inline distT="0" distB="0" distL="0" distR="0" wp14:anchorId="420CDC37">
+            <wp:extent cx="5362575" cy="4207942"/>
+            <wp:effectExtent l="0" t="0" r="0" b="0"/>
+            <wp:docPr id="35" name="Picture 35"/>
+            <wp:cNvGraphicFramePr>
+              <a:graphicFrameLocks xmlns:a="http://schemas.openxmlformats.org/drawingml/2006/main" noChangeAspect="1"/>
+            </wp:cNvGraphicFramePr>
+            <a:graphic xmlns:a="http://schemas.openxmlformats.org/drawingml/2006/main">
+              <a:graphicData uri="http://schemas.openxmlformats.org/drawingml/2006/picture">
+                <pic:pic xmlns:pic="http://schemas.openxmlformats.org/drawingml/2006/picture">
+                  <pic:nvPicPr>
+                    <pic:cNvPr id="0" name="Picture 4"/>
+                    <pic:cNvPicPr>
+                      <a:picLocks noChangeAspect="1" noChangeArrowheads="1"/>
+                    </pic:cNvPicPr>
+                  </pic:nvPicPr>
+                  <pic:blipFill>
+                    <a:blip r:embed="rId31" cstate="print">
+                      <a:extLst>
+                        <a:ext uri="{28A0092B-C50C-407E-A947-70E740481C1C}">
+                          <a14:useLocalDpi xmlns:a14="http://schemas.microsoft.com/office/drawing/2010/main" val="0"/>
+                        </a:ext>
+                      </a:extLst>
+                    </a:blip>
+                    <a:srcRect/>
+                    <a:stretch>
+                      <a:fillRect/>
+                    </a:stretch>
+                  </pic:blipFill>
+                  <pic:spPr bwMode="auto">
+                    <a:xfrm>
+                      <a:off x="0" y="0"/>
+                      <a:ext cx="5363023" cy="4208293"/>
+                    </a:xfrm>
+                    <a:prstGeom prst="rect">
+                      <a:avLst/>
+                    </a:prstGeom>
+                    <a:noFill/>
+                  </pic:spPr>
+                </pic:pic>
+              </a:graphicData>
+            </a:graphic>
+          </wp:inline>
+        </w:drawing>
+      </w:r>
+    </w:p>
+    <w:p>
+      <w:pPr>
+        <w:pStyle w:val="ppFigureNumberIndent"/>
+      </w:pPr>
+      <w:r>
+        <w:t xml:space="preserve">Figure </w:t>
+      </w:r>
+      <w:r>
+        <w:fldChar w:fldCharType="begin"/>
+      </w:r>
+      <w:r>
+        <w:instrText xml:space="preserve"> SEQ Figure \* ARABIC </w:instrText>
+      </w:r>
+      <w:r>
+        <w:fldChar w:fldCharType="separate"/>
+      </w:r>
+      <w:r>
+        <w:rPr>
+          <w:noProof/>
+        </w:rPr>
+        <w:t>13</w:t>
+      </w:r>
+      <w:r>
+        <w:fldChar w:fldCharType="end"/>
+      </w:r>
+    </w:p>
+    <w:p>
+      <w:pPr>
+        <w:pStyle w:val="ppFigureCaptionIndent"/>
+      </w:pPr>
+      <w:r>
+        <w:t>Running the tests</w:t>
+      </w:r>
     </w:p>
     <w:p>
       <w:pPr>
         <w:pStyle w:val="ppListEnd"/>
-        <w:numPr>
-          <w:ilvl w:val="0"/>
-          <w:numId w:val="0"/>
-        </w:numPr>
-        <w:pBdr>
-          <w:top w:val="single" w:sz="2" w:space="2" w:color="C0C0C0"/>
-        </w:pBdr>
-        <w:ind w:left="173"/>
-        <w:jc w:val="center"/>
-        <w:rPr>
-          <w:noProof/>
-          <w:highlight w:val="yellow"/>
-        </w:rPr>
-      </w:pPr>
-    </w:p>
-    <w:bookmarkStart w:id="5" w:name="_Toc305146850" w:displacedByCustomXml="next"/>
+      </w:pPr>
+    </w:p>
+    <w:bookmarkStart w:id="5" w:name="_Toc305167122" w:displacedByCustomXml="next"/>
     <w:sdt>
       <w:sdtPr>
         <w:alias w:val="Topic"/>
@@ -3698,27 +3816,1163 @@
     <w:bookmarkEnd w:id="5" w:displacedByCustomXml="prev"/>
     <w:p>
       <w:pPr>
-        <w:pStyle w:val="ppBulletList"/>
+        <w:pStyle w:val="ppBodyText"/>
+      </w:pPr>
+      <w:r>
+        <w:t xml:space="preserve">The Visual Studio Solution of the </w:t>
+      </w:r>
+      <w:r>
+        <w:t>T</w:t>
+      </w:r>
+      <w:r>
+        <w:t xml:space="preserve">oolkit is organized </w:t>
+      </w:r>
+      <w:r>
+        <w:t xml:space="preserve">in a way </w:t>
+      </w:r>
+      <w:r>
+        <w:t>to facilitate other developers identify the reusable components to build their own social games.</w:t>
+      </w:r>
+      <w:r>
+        <w:t xml:space="preserve"> Below a walkthrough of the solution structure.</w:t>
+      </w:r>
+    </w:p>
+    <w:p>
+      <w:pPr>
+        <w:pStyle w:val="ppNumberList"/>
+      </w:pPr>
+      <w:r>
+        <w:t xml:space="preserve">Open </w:t>
+      </w:r>
+      <w:r>
+        <w:t>Visual Studio</w:t>
+      </w:r>
+      <w:r>
+        <w:t xml:space="preserve"> </w:t>
+      </w:r>
+      <w:r>
+        <w:t>from</w:t>
+      </w:r>
+      <w:r>
+        <w:t xml:space="preserve"> </w:t>
+      </w:r>
+      <w:r>
+        <w:rPr>
+          <w:b/>
+        </w:rPr>
+        <w:t>Start</w:t>
+      </w:r>
+      <w:r>
+        <w:t xml:space="preserve"> | </w:t>
+      </w:r>
+      <w:r>
+        <w:rPr>
+          <w:b/>
+        </w:rPr>
+        <w:t>All Programs</w:t>
+      </w:r>
+      <w:r>
+        <w:t xml:space="preserve"> | </w:t>
+      </w:r>
+      <w:r>
+        <w:rPr>
+          <w:b/>
+        </w:rPr>
+        <w:t>Microsoft Visual Studio 2010</w:t>
+      </w:r>
+      <w:r>
+        <w:t>.</w:t>
+      </w:r>
+    </w:p>
+    <w:p>
+      <w:pPr>
+        <w:pStyle w:val="ppNumberList"/>
+      </w:pPr>
+      <w:r>
+        <w:t xml:space="preserve">Open the </w:t>
+      </w:r>
+      <w:r>
+        <w:rPr>
+          <w:b/>
+        </w:rPr>
+        <w:t>SocialGames.sln</w:t>
+      </w:r>
+      <w:r>
+        <w:t xml:space="preserve"> solution located </w:t>
+      </w:r>
+      <w:r>
+        <w:t>under</w:t>
+      </w:r>
+      <w:r>
+        <w:t xml:space="preserve"> the </w:t>
+      </w:r>
+      <w:r>
+        <w:rPr>
+          <w:b/>
+        </w:rPr>
+        <w:t>code</w:t>
+      </w:r>
+      <w:r>
+        <w:t xml:space="preserve"> folder of the Toolkit package. The solution includes the following projects:</w:t>
+      </w:r>
+    </w:p>
+    <w:p>
+      <w:pPr>
+        <w:pStyle w:val="ppBulletListIndent"/>
+      </w:pPr>
+      <w:proofErr w:type="spellStart"/>
+      <w:r>
+        <w:rPr>
+          <w:b/>
+        </w:rPr>
+        <w:t>SocialGames.Core</w:t>
+      </w:r>
+      <w:proofErr w:type="spellEnd"/>
+      <w:r>
+        <w:t xml:space="preserve">: This project contains the </w:t>
+      </w:r>
+      <w:r>
+        <w:t>model</w:t>
+      </w:r>
+      <w:r>
+        <w:t xml:space="preserve"> </w:t>
+      </w:r>
+      <w:r>
+        <w:t>of the Social Game API. Here is where the all the game entities and the repositories are located.</w:t>
+      </w:r>
+    </w:p>
+    <w:p>
+      <w:pPr>
+        <w:pStyle w:val="ppBulletListIndent"/>
+        <w:rPr>
+          <w:b/>
+        </w:rPr>
+      </w:pPr>
+      <w:proofErr w:type="spellStart"/>
+      <w:r>
+        <w:rPr>
+          <w:b/>
+        </w:rPr>
+        <w:t>SocialGames.Worker</w:t>
+      </w:r>
+      <w:proofErr w:type="spellEnd"/>
+      <w:r>
+        <w:rPr>
+          <w:b/>
+        </w:rPr>
+        <w:t>:</w:t>
+      </w:r>
+      <w:r>
+        <w:t xml:space="preserve"> This project contains all the processes that perform background tasks, like storing invitations, collecting game statistics, etc.</w:t>
+      </w:r>
+    </w:p>
+    <w:p>
+      <w:pPr>
+        <w:pStyle w:val="ppBulletListIndent"/>
+        <w:rPr>
+          <w:b/>
+        </w:rPr>
+      </w:pPr>
+      <w:proofErr w:type="spellStart"/>
+      <w:r>
+        <w:rPr>
+          <w:b/>
+        </w:rPr>
+        <w:lastRenderedPageBreak/>
+        <w:t>SocialGames.Web</w:t>
+      </w:r>
+      <w:proofErr w:type="spellEnd"/>
+      <w:r>
+        <w:rPr>
+          <w:b/>
+        </w:rPr>
+        <w:t>:</w:t>
+      </w:r>
+      <w:r>
+        <w:t xml:space="preserve"> This is a</w:t>
+      </w:r>
+      <w:r>
+        <w:t>n</w:t>
+      </w:r>
+      <w:r>
+        <w:t xml:space="preserve"> </w:t>
+      </w:r>
+      <w:r>
+        <w:t>ASP.NET</w:t>
+      </w:r>
+      <w:r>
+        <w:t xml:space="preserve"> MVC project that hosts the Game Service API endpoints, as well as the “Tic </w:t>
+      </w:r>
+      <w:proofErr w:type="spellStart"/>
+      <w:proofErr w:type="gramStart"/>
+      <w:r>
+        <w:t>Tac</w:t>
+      </w:r>
+      <w:proofErr w:type="spellEnd"/>
+      <w:proofErr w:type="gramEnd"/>
+      <w:r>
+        <w:t xml:space="preserve"> Toe” and “Four in a Row” games samples shipped with the Toolkit.</w:t>
+      </w:r>
+    </w:p>
+    <w:p>
+      <w:pPr>
+        <w:pStyle w:val="ppBulletListIndent"/>
+        <w:rPr>
+          <w:b/>
+        </w:rPr>
+      </w:pPr>
+      <w:proofErr w:type="spellStart"/>
+      <w:r>
+        <w:rPr>
+          <w:b/>
+        </w:rPr>
+        <w:t>SocialGames.Cloud</w:t>
+      </w:r>
+      <w:proofErr w:type="spellEnd"/>
+      <w:r>
+        <w:rPr>
+          <w:b/>
+        </w:rPr>
+        <w:t>:</w:t>
+      </w:r>
+      <w:r>
+        <w:t xml:space="preserve"> This is the Windows Azure project </w:t>
+      </w:r>
+      <w:r>
+        <w:t>associated</w:t>
+      </w:r>
+      <w:r>
+        <w:t xml:space="preserve"> to the role projects in the solution (</w:t>
+      </w:r>
+      <w:proofErr w:type="spellStart"/>
+      <w:r>
+        <w:rPr>
+          <w:b/>
+        </w:rPr>
+        <w:t>SocialGames.Web</w:t>
+      </w:r>
+      <w:proofErr w:type="spellEnd"/>
+      <w:r>
+        <w:t xml:space="preserve"> and </w:t>
+      </w:r>
+      <w:proofErr w:type="spellStart"/>
+      <w:r>
+        <w:rPr>
+          <w:b/>
+        </w:rPr>
+        <w:t>SocialGames.Worker</w:t>
+      </w:r>
+      <w:proofErr w:type="spellEnd"/>
+      <w:r>
+        <w:rPr>
+          <w:b/>
+        </w:rPr>
+        <w:t xml:space="preserve"> </w:t>
+      </w:r>
+      <w:r>
+        <w:t>projects</w:t>
+      </w:r>
+      <w:r>
+        <w:t>). The local configuration is already in place to run the services on the Windows Azure Emulator.</w:t>
+      </w:r>
+    </w:p>
+    <w:p>
+      <w:pPr>
+        <w:pStyle w:val="ppFigureIndent"/>
+      </w:pPr>
+      <w:r>
+        <w:rPr>
+          <w:noProof/>
+          <w:lang w:bidi="ar-SA"/>
+        </w:rPr>
+        <w:drawing>
+          <wp:inline distT="0" distB="0" distL="0" distR="0" wp14:anchorId="1A08CE6A" wp14:editId="5EE37A25">
+            <wp:extent cx="3009524" cy="3123810"/>
+            <wp:effectExtent l="0" t="0" r="635" b="635"/>
+            <wp:docPr id="6" name="Picture 6"/>
+            <wp:cNvGraphicFramePr>
+              <a:graphicFrameLocks xmlns:a="http://schemas.openxmlformats.org/drawingml/2006/main" noChangeAspect="1"/>
+            </wp:cNvGraphicFramePr>
+            <a:graphic xmlns:a="http://schemas.openxmlformats.org/drawingml/2006/main">
+              <a:graphicData uri="http://schemas.openxmlformats.org/drawingml/2006/picture">
+                <pic:pic xmlns:pic="http://schemas.openxmlformats.org/drawingml/2006/picture">
+                  <pic:nvPicPr>
+                    <pic:cNvPr id="0" name=""/>
+                    <pic:cNvPicPr/>
+                  </pic:nvPicPr>
+                  <pic:blipFill>
+                    <a:blip r:embed="rId20"/>
+                    <a:stretch>
+                      <a:fillRect/>
+                    </a:stretch>
+                  </pic:blipFill>
+                  <pic:spPr>
+                    <a:xfrm>
+                      <a:off x="0" y="0"/>
+                      <a:ext cx="3009524" cy="3123810"/>
+                    </a:xfrm>
+                    <a:prstGeom prst="rect">
+                      <a:avLst/>
+                    </a:prstGeom>
+                  </pic:spPr>
+                </pic:pic>
+              </a:graphicData>
+            </a:graphic>
+          </wp:inline>
+        </w:drawing>
+      </w:r>
+    </w:p>
+    <w:p>
+      <w:pPr>
+        <w:pStyle w:val="ppFigureNumberIndent"/>
+      </w:pPr>
+      <w:r>
+        <w:t xml:space="preserve">Figure </w:t>
+      </w:r>
+      <w:r>
+        <w:fldChar w:fldCharType="begin"/>
+      </w:r>
+      <w:r>
+        <w:instrText xml:space="preserve"> SEQ Figure \* ARABIC </w:instrText>
+      </w:r>
+      <w:r>
+        <w:fldChar w:fldCharType="separate"/>
+      </w:r>
+      <w:r>
+        <w:rPr>
+          <w:noProof/>
+        </w:rPr>
+        <w:t>14</w:t>
+      </w:r>
+      <w:r>
+        <w:fldChar w:fldCharType="end"/>
+      </w:r>
+    </w:p>
+    <w:p>
+      <w:pPr>
+        <w:pStyle w:val="ppFigureCaptionIndent"/>
+      </w:pPr>
+      <w:proofErr w:type="spellStart"/>
+      <w:r>
+        <w:t>SocialGames</w:t>
+      </w:r>
+      <w:proofErr w:type="spellEnd"/>
+      <w:r>
+        <w:t xml:space="preserve"> solution</w:t>
+      </w:r>
+    </w:p>
+    <w:p>
+      <w:pPr>
+        <w:pStyle w:val="ppBodyTextIndent"/>
+      </w:pPr>
+    </w:p>
+    <w:p>
+      <w:pPr>
+        <w:pStyle w:val="ppNumberList"/>
+      </w:pPr>
+      <w:r>
+        <w:t xml:space="preserve">Let’s take a look in more detail to the </w:t>
+      </w:r>
+      <w:proofErr w:type="spellStart"/>
+      <w:r>
+        <w:rPr>
+          <w:b/>
+        </w:rPr>
+        <w:t>SocialGames.Web</w:t>
+      </w:r>
+      <w:proofErr w:type="spellEnd"/>
+      <w:r>
+        <w:t xml:space="preserve"> project. In Solution Explorer, expand the </w:t>
+      </w:r>
+      <w:proofErr w:type="spellStart"/>
+      <w:r>
+        <w:rPr>
+          <w:b/>
+        </w:rPr>
+        <w:t>SocialGames.Web</w:t>
+      </w:r>
+      <w:proofErr w:type="spellEnd"/>
+      <w:r>
+        <w:t xml:space="preserve"> project node.</w:t>
+      </w:r>
+    </w:p>
+    <w:p>
+      <w:pPr>
+        <w:pStyle w:val="ppBodyTextIndent"/>
+      </w:pPr>
+      <w:r>
+        <w:t xml:space="preserve">This project contains, at the root level, all the common and reusable components to build social games, and uses an MVC Area for all the code related to a specific game implementation. In this case, the code specific to the “Tic </w:t>
+      </w:r>
+      <w:proofErr w:type="spellStart"/>
+      <w:proofErr w:type="gramStart"/>
+      <w:r>
+        <w:t>Tac</w:t>
+      </w:r>
+      <w:proofErr w:type="spellEnd"/>
+      <w:proofErr w:type="gramEnd"/>
+      <w:r>
+        <w:t xml:space="preserve"> Toe” and the “Four in a Row” games are placed in that MVC Area.</w:t>
+      </w:r>
+    </w:p>
+    <w:p>
+      <w:pPr>
+        <w:pStyle w:val="ppFigureIndent"/>
+      </w:pPr>
+      <w:r>
+        <w:rPr>
+          <w:noProof/>
+          <w:lang w:bidi="ar-SA"/>
+        </w:rPr>
+        <w:lastRenderedPageBreak/>
+        <w:drawing>
+          <wp:inline distT="0" distB="0" distL="0" distR="0" wp14:anchorId="222A0C8F" wp14:editId="599ECC63">
+            <wp:extent cx="3066667" cy="4295238"/>
+            <wp:effectExtent l="0" t="0" r="635" b="0"/>
+            <wp:docPr id="10" name="Picture 10"/>
+            <wp:cNvGraphicFramePr>
+              <a:graphicFrameLocks xmlns:a="http://schemas.openxmlformats.org/drawingml/2006/main" noChangeAspect="1"/>
+            </wp:cNvGraphicFramePr>
+            <a:graphic xmlns:a="http://schemas.openxmlformats.org/drawingml/2006/main">
+              <a:graphicData uri="http://schemas.openxmlformats.org/drawingml/2006/picture">
+                <pic:pic xmlns:pic="http://schemas.openxmlformats.org/drawingml/2006/picture">
+                  <pic:nvPicPr>
+                    <pic:cNvPr id="0" name=""/>
+                    <pic:cNvPicPr/>
+                  </pic:nvPicPr>
+                  <pic:blipFill>
+                    <a:blip r:embed="rId32"/>
+                    <a:stretch>
+                      <a:fillRect/>
+                    </a:stretch>
+                  </pic:blipFill>
+                  <pic:spPr>
+                    <a:xfrm>
+                      <a:off x="0" y="0"/>
+                      <a:ext cx="3066667" cy="4295238"/>
+                    </a:xfrm>
+                    <a:prstGeom prst="rect">
+                      <a:avLst/>
+                    </a:prstGeom>
+                  </pic:spPr>
+                </pic:pic>
+              </a:graphicData>
+            </a:graphic>
+          </wp:inline>
+        </w:drawing>
+      </w:r>
+    </w:p>
+    <w:p>
+      <w:pPr>
+        <w:pStyle w:val="ppFigureNumberIndent"/>
+      </w:pPr>
+      <w:r>
+        <w:t xml:space="preserve">Figure </w:t>
+      </w:r>
+      <w:r>
+        <w:fldChar w:fldCharType="begin"/>
+      </w:r>
+      <w:r>
+        <w:instrText xml:space="preserve"> SEQ Figure \* ARABIC </w:instrText>
+      </w:r>
+      <w:r>
+        <w:fldChar w:fldCharType="separate"/>
+      </w:r>
+      <w:r>
+        <w:rPr>
+          <w:noProof/>
+        </w:rPr>
+        <w:t>15</w:t>
+      </w:r>
+      <w:r>
+        <w:fldChar w:fldCharType="end"/>
+      </w:r>
+    </w:p>
+    <w:p>
+      <w:pPr>
+        <w:pStyle w:val="ppFigureCaptionIndent"/>
+      </w:pPr>
+      <w:proofErr w:type="spellStart"/>
+      <w:r>
+        <w:t>SocialGames.Web</w:t>
+      </w:r>
+      <w:proofErr w:type="spellEnd"/>
+      <w:r>
+        <w:t xml:space="preserve"> project</w:t>
+      </w:r>
+    </w:p>
+    <w:p>
+      <w:pPr>
+        <w:pStyle w:val="ppBodyTextIndent"/>
+      </w:pPr>
+    </w:p>
+    <w:p>
+      <w:pPr>
+        <w:pStyle w:val="ppNumberList"/>
+      </w:pPr>
+      <w:r>
+        <w:t xml:space="preserve">Expand the </w:t>
+      </w:r>
+      <w:r>
+        <w:rPr>
+          <w:b/>
+        </w:rPr>
+        <w:t>Views</w:t>
+      </w:r>
+      <w:r>
+        <w:t xml:space="preserve"> folder at the root level</w:t>
+      </w:r>
+      <w:r>
+        <w:t xml:space="preserve"> of the web project</w:t>
+      </w:r>
+      <w:r>
+        <w:t>.</w:t>
+      </w:r>
+      <w:r>
+        <w:t xml:space="preserve"> Do the same for the </w:t>
+      </w:r>
+      <w:r>
+        <w:rPr>
+          <w:b/>
+        </w:rPr>
+        <w:t>Views</w:t>
+      </w:r>
+      <w:r>
+        <w:t xml:space="preserve"> folder located inside the </w:t>
+      </w:r>
+      <w:r>
+        <w:rPr>
+          <w:b/>
+        </w:rPr>
+        <w:t>Samples</w:t>
+      </w:r>
+      <w:r>
+        <w:t xml:space="preserve"> MVC area.</w:t>
+      </w:r>
+    </w:p>
+    <w:p>
+      <w:pPr>
+        <w:pStyle w:val="ppBulletListIndent"/>
+      </w:pPr>
+      <w:r>
+        <w:t xml:space="preserve">The </w:t>
+      </w:r>
+      <w:r>
+        <w:rPr>
+          <w:b/>
+        </w:rPr>
+        <w:t>common</w:t>
+      </w:r>
+      <w:r>
+        <w:rPr>
+          <w:b/>
+        </w:rPr>
+        <w:t xml:space="preserve"> views</w:t>
+      </w:r>
+      <w:r>
+        <w:t xml:space="preserve"> are for the features of the Social Game API that are common to all the games, like authentication, support for managing friends and the user profile, and a simple leaderboard.</w:t>
+      </w:r>
+    </w:p>
+    <w:p>
+      <w:pPr>
+        <w:pStyle w:val="ppBulletListIndent"/>
+      </w:pPr>
+      <w:r>
+        <w:t xml:space="preserve">The </w:t>
+      </w:r>
+      <w:r>
+        <w:rPr>
+          <w:b/>
+        </w:rPr>
+        <w:t>game specific</w:t>
+      </w:r>
+      <w:r>
+        <w:rPr>
+          <w:b/>
+        </w:rPr>
+        <w:t xml:space="preserve"> </w:t>
+      </w:r>
+      <w:r>
+        <w:rPr>
+          <w:b/>
+        </w:rPr>
+        <w:t>views</w:t>
+      </w:r>
+      <w:r>
+        <w:t xml:space="preserve"> render the game play flow</w:t>
+      </w:r>
+      <w:r>
+        <w:t xml:space="preserve"> of </w:t>
+      </w:r>
+      <w:r>
+        <w:t xml:space="preserve">different type of games. </w:t>
+      </w:r>
+    </w:p>
+    <w:tbl>
+      <w:tblPr>
+        <w:tblStyle w:val="ppTableGrid"/>
+        <w:tblW w:w="4854" w:type="pct"/>
+        <w:tblInd w:w="817" w:type="dxa"/>
+        <w:tblLook w:val="04A0" w:firstRow="1" w:lastRow="0" w:firstColumn="1" w:lastColumn="0" w:noHBand="0" w:noVBand="1"/>
+      </w:tblPr>
+      <w:tblGrid>
+        <w:gridCol w:w="4110"/>
+        <w:gridCol w:w="4680"/>
+      </w:tblGrid>
+      <w:tr>
+        <w:trPr>
+          <w:cnfStyle w:val="100000000000" w:firstRow="1" w:lastRow="0" w:firstColumn="0" w:lastColumn="0" w:oddVBand="0" w:evenVBand="0" w:oddHBand="0" w:evenHBand="0" w:firstRowFirstColumn="0" w:firstRowLastColumn="0" w:lastRowFirstColumn="0" w:lastRowLastColumn="0"/>
+        </w:trPr>
+        <w:tc>
+          <w:tcPr>
+            <w:tcW w:w="2338" w:type="pct"/>
+          </w:tcPr>
+          <w:p>
+            <w:pPr>
+              <w:pStyle w:val="ppTableText"/>
+            </w:pPr>
+            <w:r>
+              <w:t>Common</w:t>
+            </w:r>
+            <w:r>
+              <w:t xml:space="preserve"> views</w:t>
+            </w:r>
+          </w:p>
+        </w:tc>
+        <w:tc>
+          <w:tcPr>
+            <w:tcW w:w="2662" w:type="pct"/>
+          </w:tcPr>
+          <w:p>
+            <w:pPr>
+              <w:pStyle w:val="ppTableText"/>
+            </w:pPr>
+            <w:r>
+              <w:t>Game specific views</w:t>
+            </w:r>
+          </w:p>
+        </w:tc>
+      </w:tr>
+      <w:tr>
+        <w:tc>
+          <w:tcPr>
+            <w:tcW w:w="2338" w:type="pct"/>
+          </w:tcPr>
+          <w:p>
+            <w:pPr>
+              <w:pStyle w:val="ppTableText"/>
+            </w:pPr>
+            <w:r>
+              <w:rPr>
+                <w:noProof/>
+              </w:rPr>
+              <w:lastRenderedPageBreak/>
+              <w:drawing>
+                <wp:inline distT="0" distB="0" distL="0" distR="0" wp14:anchorId="6EF3762F" wp14:editId="0D09ED67">
+                  <wp:extent cx="2038095" cy="2057143"/>
+                  <wp:effectExtent l="0" t="0" r="635" b="635"/>
+                  <wp:docPr id="30" name="Picture 30"/>
+                  <wp:cNvGraphicFramePr>
+                    <a:graphicFrameLocks xmlns:a="http://schemas.openxmlformats.org/drawingml/2006/main" noChangeAspect="1"/>
+                  </wp:cNvGraphicFramePr>
+                  <a:graphic xmlns:a="http://schemas.openxmlformats.org/drawingml/2006/main">
+                    <a:graphicData uri="http://schemas.openxmlformats.org/drawingml/2006/picture">
+                      <pic:pic xmlns:pic="http://schemas.openxmlformats.org/drawingml/2006/picture">
+                        <pic:nvPicPr>
+                          <pic:cNvPr id="0" name=""/>
+                          <pic:cNvPicPr/>
+                        </pic:nvPicPr>
+                        <pic:blipFill>
+                          <a:blip r:embed="rId33"/>
+                          <a:stretch>
+                            <a:fillRect/>
+                          </a:stretch>
+                        </pic:blipFill>
+                        <pic:spPr>
+                          <a:xfrm>
+                            <a:off x="0" y="0"/>
+                            <a:ext cx="2038095" cy="2057143"/>
+                          </a:xfrm>
+                          <a:prstGeom prst="rect">
+                            <a:avLst/>
+                          </a:prstGeom>
+                        </pic:spPr>
+                      </pic:pic>
+                    </a:graphicData>
+                  </a:graphic>
+                </wp:inline>
+              </w:drawing>
+            </w:r>
+          </w:p>
+        </w:tc>
+        <w:tc>
+          <w:tcPr>
+            <w:tcW w:w="2662" w:type="pct"/>
+          </w:tcPr>
+          <w:p>
+            <w:pPr>
+              <w:pStyle w:val="ppTableText"/>
+            </w:pPr>
+            <w:r>
+              <w:rPr>
+                <w:noProof/>
+              </w:rPr>
+              <w:drawing>
+                <wp:inline distT="0" distB="0" distL="0" distR="0" wp14:anchorId="50E53380" wp14:editId="03F5A05A">
+                  <wp:extent cx="2209524" cy="2390476"/>
+                  <wp:effectExtent l="0" t="0" r="635" b="0"/>
+                  <wp:docPr id="29" name="Picture 29"/>
+                  <wp:cNvGraphicFramePr>
+                    <a:graphicFrameLocks xmlns:a="http://schemas.openxmlformats.org/drawingml/2006/main" noChangeAspect="1"/>
+                  </wp:cNvGraphicFramePr>
+                  <a:graphic xmlns:a="http://schemas.openxmlformats.org/drawingml/2006/main">
+                    <a:graphicData uri="http://schemas.openxmlformats.org/drawingml/2006/picture">
+                      <pic:pic xmlns:pic="http://schemas.openxmlformats.org/drawingml/2006/picture">
+                        <pic:nvPicPr>
+                          <pic:cNvPr id="0" name=""/>
+                          <pic:cNvPicPr/>
+                        </pic:nvPicPr>
+                        <pic:blipFill>
+                          <a:blip r:embed="rId34"/>
+                          <a:stretch>
+                            <a:fillRect/>
+                          </a:stretch>
+                        </pic:blipFill>
+                        <pic:spPr>
+                          <a:xfrm>
+                            <a:off x="0" y="0"/>
+                            <a:ext cx="2209524" cy="2390476"/>
+                          </a:xfrm>
+                          <a:prstGeom prst="rect">
+                            <a:avLst/>
+                          </a:prstGeom>
+                        </pic:spPr>
+                      </pic:pic>
+                    </a:graphicData>
+                  </a:graphic>
+                </wp:inline>
+              </w:drawing>
+            </w:r>
+          </w:p>
+        </w:tc>
+      </w:tr>
+    </w:tbl>
+    <w:p>
+      <w:pPr>
+        <w:pStyle w:val="ppBodyTextIndent"/>
+      </w:pPr>
+    </w:p>
+    <w:p>
+      <w:pPr>
+        <w:pStyle w:val="ppNumberList"/>
+      </w:pPr>
+      <w:r>
+        <w:t>E</w:t>
+      </w:r>
+      <w:r>
+        <w:t xml:space="preserve">xpand the </w:t>
+      </w:r>
+      <w:r>
+        <w:rPr>
+          <w:b/>
+        </w:rPr>
+        <w:t>game</w:t>
+      </w:r>
+      <w:r>
+        <w:t xml:space="preserve"> subfolder inside</w:t>
+      </w:r>
+      <w:r>
+        <w:t xml:space="preserve"> the </w:t>
+      </w:r>
+      <w:r>
+        <w:rPr>
+          <w:b/>
+        </w:rPr>
+        <w:t>Script</w:t>
+      </w:r>
+      <w:r>
+        <w:t xml:space="preserve"> folder </w:t>
+      </w:r>
+      <w:r>
+        <w:t xml:space="preserve">at the root level. Do the same for the </w:t>
+      </w:r>
+      <w:r>
+        <w:rPr>
+          <w:b/>
+        </w:rPr>
+        <w:t>game</w:t>
+      </w:r>
+      <w:r>
+        <w:t xml:space="preserve"> folder inside the </w:t>
+      </w:r>
+      <w:r>
+        <w:rPr>
+          <w:b/>
+        </w:rPr>
+        <w:t>Script</w:t>
+      </w:r>
+      <w:r>
+        <w:t xml:space="preserve"> folder at the </w:t>
+      </w:r>
+      <w:r>
+        <w:rPr>
+          <w:b/>
+        </w:rPr>
+        <w:t>Samples</w:t>
+      </w:r>
+      <w:r>
+        <w:t xml:space="preserve"> MVC area.</w:t>
+      </w:r>
+    </w:p>
+    <w:p>
+      <w:pPr>
+        <w:pStyle w:val="ppBulletListIndent"/>
+      </w:pPr>
+      <w:r>
+        <w:t xml:space="preserve">The </w:t>
+      </w:r>
+      <w:r>
+        <w:rPr>
+          <w:b/>
+        </w:rPr>
+        <w:t>common JavaScript game files</w:t>
+      </w:r>
+      <w:r>
+        <w:t xml:space="preserve"> interact with the service operations provided by Game Service API. They take care of handling the communication through HTTP requests and send the </w:t>
+      </w:r>
+      <w:r>
+        <w:t xml:space="preserve">appropriate </w:t>
+      </w:r>
+      <w:r>
+        <w:t>response to the game specific components.</w:t>
+      </w:r>
+    </w:p>
+    <w:p>
+      <w:pPr>
+        <w:pStyle w:val="ppBulletListIndent"/>
+      </w:pPr>
+      <w:r>
+        <w:t xml:space="preserve">The </w:t>
+      </w:r>
+      <w:r>
+        <w:rPr>
+          <w:b/>
+        </w:rPr>
+        <w:t>game specific JavaScript files</w:t>
+      </w:r>
+      <w:r>
+        <w:t xml:space="preserve"> </w:t>
+      </w:r>
+      <w:r>
+        <w:t xml:space="preserve">manage </w:t>
+      </w:r>
+      <w:r>
+        <w:t>the behavior of a particular game. For example, they know how to render the game board, and execute the game rules, etc.</w:t>
+      </w:r>
+    </w:p>
+    <w:tbl>
+      <w:tblPr>
+        <w:tblStyle w:val="ppTableGrid"/>
+        <w:tblW w:w="4854" w:type="pct"/>
+        <w:tblInd w:w="817" w:type="dxa"/>
+        <w:tblLook w:val="04A0" w:firstRow="1" w:lastRow="0" w:firstColumn="1" w:lastColumn="0" w:noHBand="0" w:noVBand="1"/>
+      </w:tblPr>
+      <w:tblGrid>
+        <w:gridCol w:w="4103"/>
+        <w:gridCol w:w="4687"/>
+      </w:tblGrid>
+      <w:tr>
+        <w:trPr>
+          <w:cnfStyle w:val="100000000000" w:firstRow="1" w:lastRow="0" w:firstColumn="0" w:lastColumn="0" w:oddVBand="0" w:evenVBand="0" w:oddHBand="0" w:evenHBand="0" w:firstRowFirstColumn="0" w:firstRowLastColumn="0" w:lastRowFirstColumn="0" w:lastRowLastColumn="0"/>
+        </w:trPr>
+        <w:tc>
+          <w:tcPr>
+            <w:tcW w:w="2334" w:type="pct"/>
+          </w:tcPr>
+          <w:p>
+            <w:pPr>
+              <w:pStyle w:val="ppTableText"/>
+            </w:pPr>
+            <w:r>
+              <w:t>Common</w:t>
+            </w:r>
+            <w:r>
+              <w:t xml:space="preserve"> JavaScript </w:t>
+            </w:r>
+            <w:r>
+              <w:t xml:space="preserve">game </w:t>
+            </w:r>
+            <w:r>
+              <w:t>files</w:t>
+            </w:r>
+          </w:p>
+        </w:tc>
+        <w:tc>
+          <w:tcPr>
+            <w:tcW w:w="2666" w:type="pct"/>
+          </w:tcPr>
+          <w:p>
+            <w:pPr>
+              <w:pStyle w:val="ppTableText"/>
+            </w:pPr>
+            <w:r>
+              <w:t>Game specific JavaScript files</w:t>
+            </w:r>
+          </w:p>
+        </w:tc>
+      </w:tr>
+      <w:tr>
+        <w:tc>
+          <w:tcPr>
+            <w:tcW w:w="2334" w:type="pct"/>
+          </w:tcPr>
+          <w:p>
+            <w:pPr>
+              <w:pStyle w:val="ppTableText"/>
+            </w:pPr>
+            <w:r>
+              <w:rPr>
+                <w:noProof/>
+              </w:rPr>
+              <w:drawing>
+                <wp:inline distT="0" distB="0" distL="0" distR="0" wp14:anchorId="00A08D68" wp14:editId="2A5D7EBD">
+                  <wp:extent cx="1866667" cy="1361905"/>
+                  <wp:effectExtent l="0" t="0" r="635" b="0"/>
+                  <wp:docPr id="20" name="Picture 20"/>
+                  <wp:cNvGraphicFramePr>
+                    <a:graphicFrameLocks xmlns:a="http://schemas.openxmlformats.org/drawingml/2006/main" noChangeAspect="1"/>
+                  </wp:cNvGraphicFramePr>
+                  <a:graphic xmlns:a="http://schemas.openxmlformats.org/drawingml/2006/main">
+                    <a:graphicData uri="http://schemas.openxmlformats.org/drawingml/2006/picture">
+                      <pic:pic xmlns:pic="http://schemas.openxmlformats.org/drawingml/2006/picture">
+                        <pic:nvPicPr>
+                          <pic:cNvPr id="0" name=""/>
+                          <pic:cNvPicPr/>
+                        </pic:nvPicPr>
+                        <pic:blipFill>
+                          <a:blip r:embed="rId35"/>
+                          <a:stretch>
+                            <a:fillRect/>
+                          </a:stretch>
+                        </pic:blipFill>
+                        <pic:spPr>
+                          <a:xfrm>
+                            <a:off x="0" y="0"/>
+                            <a:ext cx="1866667" cy="1361905"/>
+                          </a:xfrm>
+                          <a:prstGeom prst="rect">
+                            <a:avLst/>
+                          </a:prstGeom>
+                        </pic:spPr>
+                      </pic:pic>
+                    </a:graphicData>
+                  </a:graphic>
+                </wp:inline>
+              </w:drawing>
+            </w:r>
+          </w:p>
+        </w:tc>
+        <w:tc>
+          <w:tcPr>
+            <w:tcW w:w="2666" w:type="pct"/>
+          </w:tcPr>
+          <w:p>
+            <w:pPr>
+              <w:pStyle w:val="ppTableText"/>
+            </w:pPr>
+            <w:r>
+              <w:rPr>
+                <w:noProof/>
+              </w:rPr>
+              <w:drawing>
+                <wp:inline distT="0" distB="0" distL="0" distR="0" wp14:anchorId="6129637B" wp14:editId="530AF814">
+                  <wp:extent cx="2838095" cy="2723810"/>
+                  <wp:effectExtent l="0" t="0" r="635" b="635"/>
+                  <wp:docPr id="32" name="Picture 32"/>
+                  <wp:cNvGraphicFramePr>
+                    <a:graphicFrameLocks xmlns:a="http://schemas.openxmlformats.org/drawingml/2006/main" noChangeAspect="1"/>
+                  </wp:cNvGraphicFramePr>
+                  <a:graphic xmlns:a="http://schemas.openxmlformats.org/drawingml/2006/main">
+                    <a:graphicData uri="http://schemas.openxmlformats.org/drawingml/2006/picture">
+                      <pic:pic xmlns:pic="http://schemas.openxmlformats.org/drawingml/2006/picture">
+                        <pic:nvPicPr>
+                          <pic:cNvPr id="0" name=""/>
+                          <pic:cNvPicPr/>
+                        </pic:nvPicPr>
+                        <pic:blipFill>
+                          <a:blip r:embed="rId36"/>
+                          <a:stretch>
+                            <a:fillRect/>
+                          </a:stretch>
+                        </pic:blipFill>
+                        <pic:spPr>
+                          <a:xfrm>
+                            <a:off x="0" y="0"/>
+                            <a:ext cx="2838095" cy="2723810"/>
+                          </a:xfrm>
+                          <a:prstGeom prst="rect">
+                            <a:avLst/>
+                          </a:prstGeom>
+                        </pic:spPr>
+                      </pic:pic>
+                    </a:graphicData>
+                  </a:graphic>
+                </wp:inline>
+              </w:drawing>
+            </w:r>
+          </w:p>
+        </w:tc>
+      </w:tr>
+    </w:tbl>
+    <w:p>
+      <w:pPr>
+        <w:pStyle w:val="ppBodyTextIndent"/>
+      </w:pPr>
+    </w:p>
+    <w:p>
+      <w:pPr>
+        <w:pStyle w:val="ppBodyTextIndent"/>
+      </w:pPr>
+      <w:r>
+        <w:lastRenderedPageBreak/>
+        <w:t xml:space="preserve">Below a diagram </w:t>
+      </w:r>
+      <w:r>
+        <w:t xml:space="preserve">illustrating </w:t>
+      </w:r>
+      <w:r>
+        <w:t xml:space="preserve">the </w:t>
+      </w:r>
+      <w:r>
+        <w:t xml:space="preserve">interaction between the </w:t>
+      </w:r>
+      <w:r>
+        <w:t>common and game specific</w:t>
+      </w:r>
+      <w:r>
+        <w:t xml:space="preserve"> J</w:t>
+      </w:r>
+      <w:r>
+        <w:t>ava</w:t>
+      </w:r>
+      <w:r>
+        <w:t xml:space="preserve">Script </w:t>
+      </w:r>
+      <w:r>
+        <w:t>components:</w:t>
+      </w:r>
+    </w:p>
+    <w:p>
+      <w:pPr>
+        <w:pStyle w:val="ppFigureIndent"/>
+      </w:pPr>
+      <w:r>
+        <w:rPr>
+          <w:noProof/>
+          <w:lang w:bidi="ar-SA"/>
+        </w:rPr>
+        <w:drawing>
+          <wp:inline distT="0" distB="0" distL="0" distR="0" wp14:anchorId="3711E7F5" wp14:editId="44FC666A">
+            <wp:extent cx="5264542" cy="3886200"/>
+            <wp:effectExtent l="0" t="0" r="0" b="0"/>
+            <wp:docPr id="33" name="Picture 33"/>
+            <wp:cNvGraphicFramePr>
+              <a:graphicFrameLocks xmlns:a="http://schemas.openxmlformats.org/drawingml/2006/main" noChangeAspect="1"/>
+            </wp:cNvGraphicFramePr>
+            <a:graphic xmlns:a="http://schemas.openxmlformats.org/drawingml/2006/main">
+              <a:graphicData uri="http://schemas.openxmlformats.org/drawingml/2006/picture">
+                <pic:pic xmlns:pic="http://schemas.openxmlformats.org/drawingml/2006/picture">
+                  <pic:nvPicPr>
+                    <pic:cNvPr id="0" name="Picture 3"/>
+                    <pic:cNvPicPr>
+                      <a:picLocks noChangeAspect="1" noChangeArrowheads="1"/>
+                    </pic:cNvPicPr>
+                  </pic:nvPicPr>
+                  <pic:blipFill>
+                    <a:blip r:embed="rId37" cstate="print">
+                      <a:extLst>
+                        <a:ext uri="{28A0092B-C50C-407E-A947-70E740481C1C}">
+                          <a14:useLocalDpi xmlns:a14="http://schemas.microsoft.com/office/drawing/2010/main" val="0"/>
+                        </a:ext>
+                      </a:extLst>
+                    </a:blip>
+                    <a:srcRect/>
+                    <a:stretch>
+                      <a:fillRect/>
+                    </a:stretch>
+                  </pic:blipFill>
+                  <pic:spPr bwMode="auto">
+                    <a:xfrm>
+                      <a:off x="0" y="0"/>
+                      <a:ext cx="5265119" cy="3886626"/>
+                    </a:xfrm>
+                    <a:prstGeom prst="rect">
+                      <a:avLst/>
+                    </a:prstGeom>
+                    <a:noFill/>
+                  </pic:spPr>
+                </pic:pic>
+              </a:graphicData>
+            </a:graphic>
+          </wp:inline>
+        </w:drawing>
+      </w:r>
+    </w:p>
+    <w:p>
+      <w:pPr>
+        <w:pStyle w:val="ppFigureNumberIndent"/>
+      </w:pPr>
+      <w:r>
+        <w:t xml:space="preserve">Figure </w:t>
+      </w:r>
+      <w:r>
+        <w:fldChar w:fldCharType="begin"/>
+      </w:r>
+      <w:r>
+        <w:instrText xml:space="preserve"> SEQ Figure \* ARABIC </w:instrText>
+      </w:r>
+      <w:r>
+        <w:fldChar w:fldCharType="separate"/>
+      </w:r>
+      <w:r>
+        <w:rPr>
+          <w:noProof/>
+        </w:rPr>
+        <w:t>16</w:t>
+      </w:r>
+      <w:r>
+        <w:fldChar w:fldCharType="end"/>
+      </w:r>
+    </w:p>
+    <w:p>
+      <w:pPr>
+        <w:pStyle w:val="ppFigureCaptionIndent"/>
+      </w:pPr>
+      <w:r>
+        <w:t>JavaScript components diagram</w:t>
+      </w:r>
+    </w:p>
+    <w:p>
+      <w:pPr>
+        <w:pStyle w:val="ppListEnd"/>
+      </w:pPr>
+    </w:p>
+    <w:p>
+      <w:pPr>
+        <w:pStyle w:val="ppNumberList"/>
         <w:numPr>
           <w:ilvl w:val="0"/>
           <w:numId w:val="0"/>
         </w:numPr>
-        <w:ind w:left="397"/>
-      </w:pPr>
-      <w:r>
-        <w:rPr>
-          <w:highlight w:val="yellow"/>
-        </w:rPr>
-        <w:t>TBC</w:t>
-      </w:r>
+        <w:ind w:left="754"/>
+      </w:pPr>
     </w:p>
     <w:sectPr>
-      <w:headerReference w:type="even" r:id="rId31"/>
-      <w:headerReference w:type="default" r:id="rId32"/>
-      <w:footerReference w:type="even" r:id="rId33"/>
-      <w:footerReference w:type="default" r:id="rId34"/>
-      <w:headerReference w:type="first" r:id="rId35"/>
-      <w:footerReference w:type="first" r:id="rId36"/>
+      <w:headerReference w:type="even" r:id="rId38"/>
+      <w:headerReference w:type="default" r:id="rId39"/>
+      <w:footerReference w:type="even" r:id="rId40"/>
+      <w:footerReference w:type="default" r:id="rId41"/>
+      <w:headerReference w:type="first" r:id="rId42"/>
+      <w:footerReference w:type="first" r:id="rId43"/>
       <w:pgSz w:w="12240" w:h="15840"/>
       <w:pgMar w:top="1417" w:right="1701" w:bottom="1417" w:left="1701" w:header="708" w:footer="708" w:gutter="0"/>
       <w:cols w:space="708"/>
@@ -6079,9 +7333,9 @@
       <w:lvlJc w:val="left"/>
       <w:pPr>
         <w:tabs>
-          <w:tab w:val="num" w:pos="4950"/>
+          <w:tab w:val="num" w:pos="1037"/>
         </w:tabs>
-        <w:ind w:left="4950" w:hanging="360"/>
+        <w:ind w:left="1037" w:hanging="360"/>
       </w:pPr>
       <w:rPr>
         <w:rFonts w:hint="default"/>
@@ -6869,6 +8123,66 @@
   </w:num>
   <w:num w:numId="35">
     <w:abstractNumId w:val="3"/>
+  </w:num>
+  <w:num w:numId="36">
+    <w:abstractNumId w:val="19"/>
+    <w:lvlOverride w:ilvl="0">
+      <w:startOverride w:val="1"/>
+    </w:lvlOverride>
+    <w:lvlOverride w:ilvl="1">
+      <w:startOverride w:val="1"/>
+    </w:lvlOverride>
+    <w:lvlOverride w:ilvl="2">
+      <w:startOverride w:val="1"/>
+    </w:lvlOverride>
+    <w:lvlOverride w:ilvl="3">
+      <w:startOverride w:val="1"/>
+    </w:lvlOverride>
+    <w:lvlOverride w:ilvl="4">
+      <w:startOverride w:val="1"/>
+    </w:lvlOverride>
+    <w:lvlOverride w:ilvl="5">
+      <w:startOverride w:val="1"/>
+    </w:lvlOverride>
+    <w:lvlOverride w:ilvl="6">
+      <w:startOverride w:val="1"/>
+    </w:lvlOverride>
+    <w:lvlOverride w:ilvl="7">
+      <w:startOverride w:val="1"/>
+    </w:lvlOverride>
+    <w:lvlOverride w:ilvl="8">
+      <w:startOverride w:val="1"/>
+    </w:lvlOverride>
+  </w:num>
+  <w:num w:numId="37">
+    <w:abstractNumId w:val="19"/>
+    <w:lvlOverride w:ilvl="0">
+      <w:startOverride w:val="1"/>
+    </w:lvlOverride>
+    <w:lvlOverride w:ilvl="1">
+      <w:startOverride w:val="1"/>
+    </w:lvlOverride>
+    <w:lvlOverride w:ilvl="2">
+      <w:startOverride w:val="1"/>
+    </w:lvlOverride>
+    <w:lvlOverride w:ilvl="3">
+      <w:startOverride w:val="1"/>
+    </w:lvlOverride>
+    <w:lvlOverride w:ilvl="4">
+      <w:startOverride w:val="1"/>
+    </w:lvlOverride>
+    <w:lvlOverride w:ilvl="5">
+      <w:startOverride w:val="1"/>
+    </w:lvlOverride>
+    <w:lvlOverride w:ilvl="6">
+      <w:startOverride w:val="1"/>
+    </w:lvlOverride>
+    <w:lvlOverride w:ilvl="7">
+      <w:startOverride w:val="1"/>
+    </w:lvlOverride>
+    <w:lvlOverride w:ilvl="8">
+      <w:startOverride w:val="1"/>
+    </w:lvlOverride>
   </w:num>
 </w:numbering>
 </file>
@@ -7033,7 +8347,7 @@
     <w:name w:val="Normal"/>
     <w:unhideWhenUsed/>
     <w:qFormat/>
-    <w:rsid w:val="00C32FF2"/>
+    <w:rsid w:val="00EA05D3"/>
     <w:pPr>
       <w:spacing w:after="120"/>
     </w:pPr>
@@ -7048,7 +8362,7 @@
     <w:next w:val="ppBodyText"/>
     <w:link w:val="Heading1Char"/>
     <w:qFormat/>
-    <w:rsid w:val="00C32FF2"/>
+    <w:rsid w:val="00EA05D3"/>
     <w:pPr>
       <w:keepNext/>
       <w:keepLines/>
@@ -7071,7 +8385,7 @@
     <w:link w:val="Heading2Char"/>
     <w:unhideWhenUsed/>
     <w:qFormat/>
-    <w:rsid w:val="00C32FF2"/>
+    <w:rsid w:val="00EA05D3"/>
     <w:pPr>
       <w:keepNext/>
       <w:keepLines/>
@@ -7094,7 +8408,7 @@
     <w:link w:val="Heading3Char"/>
     <w:unhideWhenUsed/>
     <w:qFormat/>
-    <w:rsid w:val="00C32FF2"/>
+    <w:rsid w:val="00EA05D3"/>
     <w:pPr>
       <w:keepNext/>
       <w:keepLines/>
@@ -7115,7 +8429,7 @@
     <w:link w:val="Heading4Char"/>
     <w:unhideWhenUsed/>
     <w:qFormat/>
-    <w:rsid w:val="00C32FF2"/>
+    <w:rsid w:val="00EA05D3"/>
     <w:pPr>
       <w:keepNext/>
       <w:keepLines/>
@@ -7161,8 +8475,8 @@
   <w:style w:type="paragraph" w:customStyle="1" w:styleId="ppTopic">
     <w:name w:val="pp Topic"/>
     <w:basedOn w:val="Title"/>
-    <w:next w:val="Normal"/>
-    <w:rsid w:val="00C32FF2"/>
+    <w:next w:val="ppBodyText"/>
+    <w:rsid w:val="00EA05D3"/>
   </w:style>
   <w:style w:type="paragraph" w:styleId="Title">
     <w:name w:val="Title"/>
@@ -7171,7 +8485,7 @@
     <w:link w:val="TitleChar"/>
     <w:uiPriority w:val="10"/>
     <w:qFormat/>
-    <w:rsid w:val="00C32FF2"/>
+    <w:rsid w:val="00EA05D3"/>
     <w:pPr>
       <w:pBdr>
         <w:bottom w:val="single" w:sz="8" w:space="4" w:color="4F81BD" w:themeColor="accent1"/>
@@ -7193,7 +8507,7 @@
     <w:basedOn w:val="DefaultParagraphFont"/>
     <w:link w:val="Title"/>
     <w:uiPriority w:val="10"/>
-    <w:rsid w:val="00C32FF2"/>
+    <w:rsid w:val="00EA05D3"/>
     <w:rPr>
       <w:rFonts w:asciiTheme="majorHAnsi" w:eastAsiaTheme="majorEastAsia" w:hAnsiTheme="majorHAnsi" w:cstheme="majorBidi"/>
       <w:color w:val="17365D" w:themeColor="text2" w:themeShade="BF"/>
@@ -7211,7 +8525,7 @@
     <w:uiPriority w:val="99"/>
     <w:semiHidden/>
     <w:unhideWhenUsed/>
-    <w:rsid w:val="00C32FF2"/>
+    <w:rsid w:val="00EA05D3"/>
     <w:pPr>
       <w:spacing w:after="0" w:line="240" w:lineRule="auto"/>
     </w:pPr>
@@ -7227,7 +8541,7 @@
     <w:link w:val="BalloonText"/>
     <w:uiPriority w:val="99"/>
     <w:semiHidden/>
-    <w:rsid w:val="00C32FF2"/>
+    <w:rsid w:val="00EA05D3"/>
     <w:rPr>
       <w:rFonts w:ascii="Tahoma" w:eastAsiaTheme="minorEastAsia" w:hAnsi="Tahoma" w:cs="Tahoma"/>
       <w:sz w:val="16"/>
@@ -7239,7 +8553,7 @@
     <w:name w:val="pp Body Text"/>
     <w:link w:val="ppBodyTextChar"/>
     <w:qFormat/>
-    <w:rsid w:val="00C32FF2"/>
+    <w:rsid w:val="00EA05D3"/>
     <w:pPr>
       <w:numPr>
         <w:ilvl w:val="1"/>
@@ -7255,7 +8569,7 @@
   <w:style w:type="paragraph" w:customStyle="1" w:styleId="ppBodyTextIndent">
     <w:name w:val="pp Body Text Indent"/>
     <w:basedOn w:val="ppBodyText"/>
-    <w:rsid w:val="00C32FF2"/>
+    <w:rsid w:val="00EA05D3"/>
     <w:pPr>
       <w:numPr>
         <w:ilvl w:val="2"/>
@@ -7265,7 +8579,7 @@
   <w:style w:type="paragraph" w:customStyle="1" w:styleId="ppBodyTextIndent2">
     <w:name w:val="pp Body Text Indent 2"/>
     <w:basedOn w:val="ppBodyTextIndent"/>
-    <w:rsid w:val="00C32FF2"/>
+    <w:rsid w:val="00EA05D3"/>
     <w:pPr>
       <w:numPr>
         <w:ilvl w:val="3"/>
@@ -7275,7 +8589,7 @@
   <w:style w:type="paragraph" w:customStyle="1" w:styleId="ppBodyTextIndent3">
     <w:name w:val="pp Body Text Indent 3"/>
     <w:basedOn w:val="ppBodyTextIndent2"/>
-    <w:rsid w:val="00C32FF2"/>
+    <w:rsid w:val="00EA05D3"/>
     <w:pPr>
       <w:numPr>
         <w:ilvl w:val="4"/>
@@ -7296,7 +8610,7 @@
   <w:style w:type="table" w:customStyle="1" w:styleId="ppTableGrid">
     <w:name w:val="pp Table Grid"/>
     <w:basedOn w:val="ppTableList"/>
-    <w:rsid w:val="00C32FF2"/>
+    <w:rsid w:val="00EA05D3"/>
     <w:tblPr>
       <w:tblStyleRowBandSize w:val="1"/>
       <w:tblStyleColBandSize w:val="1"/>
@@ -7340,7 +8654,7 @@
   </w:style>
   <w:style w:type="paragraph" w:customStyle="1" w:styleId="ppTableText">
     <w:name w:val="pp Table Text"/>
-    <w:rsid w:val="00C32FF2"/>
+    <w:rsid w:val="00EA05D3"/>
     <w:pPr>
       <w:autoSpaceDE w:val="0"/>
       <w:autoSpaceDN w:val="0"/>
@@ -7399,7 +8713,7 @@
     <w:name w:val="Heading 1 Char"/>
     <w:basedOn w:val="DefaultParagraphFont"/>
     <w:link w:val="Heading1"/>
-    <w:rsid w:val="00C32FF2"/>
+    <w:rsid w:val="00EA05D3"/>
     <w:rPr>
       <w:rFonts w:asciiTheme="majorHAnsi" w:eastAsiaTheme="majorEastAsia" w:hAnsiTheme="majorHAnsi" w:cstheme="majorBidi"/>
       <w:b/>
@@ -7425,7 +8739,7 @@
     <w:name w:val="Heading 2 Char"/>
     <w:basedOn w:val="DefaultParagraphFont"/>
     <w:link w:val="Heading2"/>
-    <w:rsid w:val="00C32FF2"/>
+    <w:rsid w:val="00EA05D3"/>
     <w:rPr>
       <w:rFonts w:asciiTheme="majorHAnsi" w:eastAsiaTheme="majorEastAsia" w:hAnsiTheme="majorHAnsi" w:cstheme="majorBidi"/>
       <w:b/>
@@ -7464,7 +8778,7 @@
   <w:style w:type="table" w:styleId="TableGrid">
     <w:name w:val="Table Grid"/>
     <w:basedOn w:val="TableNormal"/>
-    <w:rsid w:val="00C32FF2"/>
+    <w:rsid w:val="00EA05D3"/>
     <w:pPr>
       <w:spacing w:before="340" w:after="0" w:line="240" w:lineRule="auto"/>
     </w:pPr>
@@ -7588,7 +8902,7 @@
     <w:name w:val="Heading 3 Char"/>
     <w:basedOn w:val="DefaultParagraphFont"/>
     <w:link w:val="Heading3"/>
-    <w:rsid w:val="00C32FF2"/>
+    <w:rsid w:val="00EA05D3"/>
     <w:rPr>
       <w:rFonts w:asciiTheme="majorHAnsi" w:eastAsiaTheme="majorEastAsia" w:hAnsiTheme="majorHAnsi" w:cstheme="majorBidi"/>
       <w:b/>
@@ -7714,7 +9028,7 @@
     <w:name w:val="Heading 4 Char"/>
     <w:basedOn w:val="DefaultParagraphFont"/>
     <w:link w:val="Heading4"/>
-    <w:rsid w:val="00C32FF2"/>
+    <w:rsid w:val="00EA05D3"/>
     <w:rPr>
       <w:rFonts w:asciiTheme="majorHAnsi" w:eastAsiaTheme="majorEastAsia" w:hAnsiTheme="majorHAnsi" w:cstheme="majorBidi"/>
       <w:b/>
@@ -7730,7 +9044,7 @@
     <w:basedOn w:val="ppNumberList"/>
     <w:link w:val="ppBulletListChar"/>
     <w:qFormat/>
-    <w:rsid w:val="00C32FF2"/>
+    <w:rsid w:val="00EA05D3"/>
     <w:pPr>
       <w:numPr>
         <w:numId w:val="15"/>
@@ -7744,7 +9058,7 @@
   <w:style w:type="paragraph" w:customStyle="1" w:styleId="ppBulletListIndent">
     <w:name w:val="pp Bullet List Indent"/>
     <w:basedOn w:val="ppBulletList"/>
-    <w:rsid w:val="00C32FF2"/>
+    <w:rsid w:val="00EA05D3"/>
     <w:pPr>
       <w:numPr>
         <w:ilvl w:val="2"/>
@@ -7756,7 +9070,7 @@
     <w:name w:val="pp Bullet List Table"/>
     <w:basedOn w:val="Normal"/>
     <w:uiPriority w:val="11"/>
-    <w:rsid w:val="00C32FF2"/>
+    <w:rsid w:val="00EA05D3"/>
     <w:pPr>
       <w:numPr>
         <w:numId w:val="5"/>
@@ -7774,7 +9088,7 @@
     <w:name w:val="pp Chapter Number"/>
     <w:next w:val="Normal"/>
     <w:uiPriority w:val="14"/>
-    <w:rsid w:val="00C32FF2"/>
+    <w:rsid w:val="00EA05D3"/>
     <w:pPr>
       <w:autoSpaceDE w:val="0"/>
       <w:autoSpaceDN w:val="0"/>
@@ -7792,7 +9106,7 @@
     <w:name w:val="pp Chapter Title"/>
     <w:next w:val="Normal"/>
     <w:uiPriority w:val="14"/>
-    <w:rsid w:val="00C32FF2"/>
+    <w:rsid w:val="00EA05D3"/>
     <w:pPr>
       <w:autoSpaceDE w:val="0"/>
       <w:autoSpaceDN w:val="0"/>
@@ -7811,7 +9125,7 @@
   <w:style w:type="table" w:customStyle="1" w:styleId="ppTableList">
     <w:name w:val="pp Table List"/>
     <w:basedOn w:val="TableNormal"/>
-    <w:rsid w:val="00C32FF2"/>
+    <w:rsid w:val="00EA05D3"/>
     <w:pPr>
       <w:spacing w:before="340" w:after="0" w:line="240" w:lineRule="auto"/>
     </w:pPr>
@@ -7862,7 +9176,7 @@
   <w:style w:type="table" w:customStyle="1" w:styleId="ppChecklist">
     <w:name w:val="pp Checklist"/>
     <w:basedOn w:val="ppTableList"/>
-    <w:rsid w:val="00C32FF2"/>
+    <w:rsid w:val="00EA05D3"/>
     <w:tblPr>
       <w:tblStyleRowBandSize w:val="1"/>
       <w:tblStyleColBandSize w:val="1"/>
@@ -7910,7 +9224,7 @@
   <w:style w:type="paragraph" w:customStyle="1" w:styleId="ppCode">
     <w:name w:val="pp Code"/>
     <w:qFormat/>
-    <w:rsid w:val="00C32FF2"/>
+    <w:rsid w:val="00EA05D3"/>
     <w:pPr>
       <w:numPr>
         <w:ilvl w:val="1"/>
@@ -7937,7 +9251,7 @@
   <w:style w:type="paragraph" w:customStyle="1" w:styleId="ppCodeIndent">
     <w:name w:val="pp Code Indent"/>
     <w:basedOn w:val="ppCode"/>
-    <w:rsid w:val="00C32FF2"/>
+    <w:rsid w:val="00EA05D3"/>
     <w:pPr>
       <w:numPr>
         <w:ilvl w:val="2"/>
@@ -7948,7 +9262,7 @@
   <w:style w:type="paragraph" w:customStyle="1" w:styleId="ppCodeIndent2">
     <w:name w:val="pp Code Indent 2"/>
     <w:basedOn w:val="ppCodeIndent"/>
-    <w:rsid w:val="00C32FF2"/>
+    <w:rsid w:val="00EA05D3"/>
     <w:pPr>
       <w:numPr>
         <w:ilvl w:val="3"/>
@@ -7961,7 +9275,7 @@
     <w:basedOn w:val="Normal"/>
     <w:next w:val="ppCode"/>
     <w:qFormat/>
-    <w:rsid w:val="00C32FF2"/>
+    <w:rsid w:val="00EA05D3"/>
     <w:pPr>
       <w:numPr>
         <w:ilvl w:val="1"/>
@@ -7983,7 +9297,7 @@
     <w:name w:val="pp Code Language Indent"/>
     <w:basedOn w:val="ppCodeLanguage"/>
     <w:next w:val="ppCodeIndent"/>
-    <w:rsid w:val="00C32FF2"/>
+    <w:rsid w:val="00EA05D3"/>
     <w:pPr>
       <w:numPr>
         <w:ilvl w:val="2"/>
@@ -7995,7 +9309,7 @@
     <w:name w:val="pp Code Language Indent 2"/>
     <w:basedOn w:val="ppCodeLanguageIndent"/>
     <w:next w:val="ppCodeIndent2"/>
-    <w:rsid w:val="00C32FF2"/>
+    <w:rsid w:val="00EA05D3"/>
     <w:pPr>
       <w:numPr>
         <w:ilvl w:val="3"/>
@@ -8007,7 +9321,7 @@
     <w:name w:val="pp Code Language Table"/>
     <w:basedOn w:val="ppCodeLanguage"/>
     <w:next w:val="Normal"/>
-    <w:rsid w:val="00C32FF2"/>
+    <w:rsid w:val="00EA05D3"/>
     <w:pPr>
       <w:numPr>
         <w:ilvl w:val="0"/>
@@ -8018,7 +9332,7 @@
   <w:style w:type="paragraph" w:customStyle="1" w:styleId="ppCodeTable">
     <w:name w:val="pp Code Table"/>
     <w:basedOn w:val="ppCode"/>
-    <w:rsid w:val="00C32FF2"/>
+    <w:rsid w:val="00EA05D3"/>
     <w:pPr>
       <w:numPr>
         <w:ilvl w:val="0"/>
@@ -8031,7 +9345,7 @@
     <w:basedOn w:val="Normal"/>
     <w:next w:val="Normal"/>
     <w:qFormat/>
-    <w:rsid w:val="00C32FF2"/>
+    <w:rsid w:val="00EA05D3"/>
     <w:pPr>
       <w:numPr>
         <w:ilvl w:val="1"/>
@@ -8046,7 +9360,7 @@
     <w:basedOn w:val="Normal"/>
     <w:next w:val="ppBodyText"/>
     <w:qFormat/>
-    <w:rsid w:val="00C32FF2"/>
+    <w:rsid w:val="00EA05D3"/>
     <w:pPr>
       <w:numPr>
         <w:ilvl w:val="1"/>
@@ -8062,7 +9376,7 @@
     <w:name w:val="pp Figure Caption Indent"/>
     <w:basedOn w:val="ppFigureCaption"/>
     <w:next w:val="ppBodyTextIndent"/>
-    <w:rsid w:val="00C32FF2"/>
+    <w:rsid w:val="00EA05D3"/>
     <w:pPr>
       <w:numPr>
         <w:ilvl w:val="2"/>
@@ -8074,7 +9388,7 @@
     <w:name w:val="pp Figure Caption Indent 2"/>
     <w:basedOn w:val="ppFigureCaptionIndent"/>
     <w:next w:val="ppBodyTextIndent2"/>
-    <w:rsid w:val="00C32FF2"/>
+    <w:rsid w:val="00EA05D3"/>
     <w:pPr>
       <w:numPr>
         <w:ilvl w:val="3"/>
@@ -8086,7 +9400,7 @@
     <w:name w:val="pp Figure Indent"/>
     <w:basedOn w:val="ppFigure"/>
     <w:next w:val="Normal"/>
-    <w:rsid w:val="00C32FF2"/>
+    <w:rsid w:val="00EA05D3"/>
     <w:pPr>
       <w:numPr>
         <w:ilvl w:val="2"/>
@@ -8098,7 +9412,7 @@
     <w:name w:val="pp Figure Indent 2"/>
     <w:basedOn w:val="ppFigureIndent"/>
     <w:next w:val="Normal"/>
-    <w:rsid w:val="00C32FF2"/>
+    <w:rsid w:val="00EA05D3"/>
     <w:pPr>
       <w:numPr>
         <w:ilvl w:val="3"/>
@@ -8110,7 +9424,7 @@
     <w:name w:val="pp Figure Number"/>
     <w:basedOn w:val="Normal"/>
     <w:next w:val="ppFigureCaption"/>
-    <w:rsid w:val="00C32FF2"/>
+    <w:rsid w:val="00EA05D3"/>
     <w:pPr>
       <w:numPr>
         <w:ilvl w:val="1"/>
@@ -8127,7 +9441,7 @@
     <w:name w:val="pp Figure Number Indent"/>
     <w:basedOn w:val="ppFigureNumber"/>
     <w:next w:val="ppFigureCaptionIndent"/>
-    <w:rsid w:val="00C32FF2"/>
+    <w:rsid w:val="00EA05D3"/>
     <w:pPr>
       <w:numPr>
         <w:ilvl w:val="2"/>
@@ -8139,7 +9453,7 @@
     <w:name w:val="pp Figure Number Indent 2"/>
     <w:basedOn w:val="ppFigureNumberIndent"/>
     <w:next w:val="ppFigureCaptionIndent2"/>
-    <w:rsid w:val="00C32FF2"/>
+    <w:rsid w:val="00EA05D3"/>
     <w:pPr>
       <w:numPr>
         <w:ilvl w:val="3"/>
@@ -8150,21 +9464,19 @@
   <w:style w:type="paragraph" w:customStyle="1" w:styleId="ppListBodyText">
     <w:name w:val="pp List Body Text"/>
     <w:basedOn w:val="Normal"/>
-    <w:rsid w:val="00C32FF2"/>
+    <w:rsid w:val="00EA05D3"/>
   </w:style>
   <w:style w:type="paragraph" w:customStyle="1" w:styleId="ppNumberList">
     <w:name w:val="pp Number List"/>
     <w:basedOn w:val="Normal"/>
     <w:link w:val="ppNumberListChar"/>
-    <w:rsid w:val="00C32FF2"/>
+    <w:rsid w:val="00EA05D3"/>
     <w:pPr>
       <w:numPr>
         <w:ilvl w:val="1"/>
         <w:numId w:val="16"/>
       </w:numPr>
       <w:tabs>
-        <w:tab w:val="clear" w:pos="4950"/>
-        <w:tab w:val="num" w:pos="1037"/>
         <w:tab w:val="left" w:pos="1440"/>
       </w:tabs>
       <w:ind w:left="754" w:hanging="357"/>
@@ -8173,8 +9485,8 @@
   <w:style w:type="paragraph" w:customStyle="1" w:styleId="ppListEnd">
     <w:name w:val="pp List End"/>
     <w:basedOn w:val="ppNumberList"/>
-    <w:next w:val="Normal"/>
-    <w:rsid w:val="00C32FF2"/>
+    <w:next w:val="ppBodyText"/>
+    <w:rsid w:val="00EA05D3"/>
     <w:pPr>
       <w:numPr>
         <w:ilvl w:val="0"/>
@@ -8198,7 +9510,7 @@
     <w:name w:val="pp Note"/>
     <w:basedOn w:val="Normal"/>
     <w:qFormat/>
-    <w:rsid w:val="00C32FF2"/>
+    <w:rsid w:val="00EA05D3"/>
     <w:pPr>
       <w:numPr>
         <w:ilvl w:val="1"/>
@@ -8217,7 +9529,7 @@
   <w:style w:type="paragraph" w:customStyle="1" w:styleId="ppNoteBullet">
     <w:name w:val="pp Note Bullet"/>
     <w:basedOn w:val="ppNote"/>
-    <w:rsid w:val="00C32FF2"/>
+    <w:rsid w:val="00EA05D3"/>
     <w:pPr>
       <w:numPr>
         <w:ilvl w:val="0"/>
@@ -8228,7 +9540,7 @@
   <w:style w:type="paragraph" w:customStyle="1" w:styleId="ppNoteIndent">
     <w:name w:val="pp Note Indent"/>
     <w:basedOn w:val="ppNote"/>
-    <w:rsid w:val="00C32FF2"/>
+    <w:rsid w:val="00EA05D3"/>
     <w:pPr>
       <w:numPr>
         <w:ilvl w:val="2"/>
@@ -8239,7 +9551,7 @@
   <w:style w:type="paragraph" w:customStyle="1" w:styleId="ppNoteIndent2">
     <w:name w:val="pp Note Indent 2"/>
     <w:basedOn w:val="ppNoteIndent"/>
-    <w:rsid w:val="00C32FF2"/>
+    <w:rsid w:val="00EA05D3"/>
     <w:pPr>
       <w:numPr>
         <w:ilvl w:val="3"/>
@@ -8250,7 +9562,7 @@
   <w:style w:type="paragraph" w:customStyle="1" w:styleId="ppNumberListIndent">
     <w:name w:val="pp Number List Indent"/>
     <w:basedOn w:val="ppNumberList"/>
-    <w:rsid w:val="00C32FF2"/>
+    <w:rsid w:val="00EA05D3"/>
     <w:pPr>
       <w:numPr>
         <w:ilvl w:val="2"/>
@@ -8265,7 +9577,7 @@
   <w:style w:type="paragraph" w:customStyle="1" w:styleId="ppNumberListTable">
     <w:name w:val="pp Number List Table"/>
     <w:basedOn w:val="ppNumberList"/>
-    <w:rsid w:val="00C32FF2"/>
+    <w:rsid w:val="00EA05D3"/>
     <w:pPr>
       <w:numPr>
         <w:ilvl w:val="0"/>
@@ -8283,7 +9595,7 @@
     <w:name w:val="pp Procedure Start"/>
     <w:basedOn w:val="Normal"/>
     <w:next w:val="ppNumberList"/>
-    <w:rsid w:val="00C32FF2"/>
+    <w:rsid w:val="00EA05D3"/>
     <w:pPr>
       <w:spacing w:before="80" w:after="80"/>
     </w:pPr>
@@ -8297,7 +9609,7 @@
     <w:name w:val="pp Section"/>
     <w:basedOn w:val="Heading1"/>
     <w:next w:val="Normal"/>
-    <w:rsid w:val="00C32FF2"/>
+    <w:rsid w:val="00EA05D3"/>
     <w:rPr>
       <w:color w:val="333399"/>
     </w:rPr>
@@ -8306,7 +9618,7 @@
     <w:name w:val="pp Show Me"/>
     <w:basedOn w:val="Normal"/>
     <w:next w:val="ppBodyText"/>
-    <w:rsid w:val="00C32FF2"/>
+    <w:rsid w:val="00EA05D3"/>
     <w:rPr>
       <w:rFonts w:ascii="Britannic Bold" w:hAnsi="Britannic Bold"/>
       <w:color w:val="000080"/>
@@ -8316,7 +9628,7 @@
   <w:style w:type="table" w:customStyle="1" w:styleId="ppTableGridIndent">
     <w:name w:val="pp Table Grid Indent"/>
     <w:basedOn w:val="ppTableGrid"/>
-    <w:rsid w:val="00C32FF2"/>
+    <w:rsid w:val="00EA05D3"/>
     <w:tblPr>
       <w:tblStyleRowBandSize w:val="1"/>
       <w:tblStyleColBandSize w:val="1"/>
@@ -8361,7 +9673,7 @@
   <w:style w:type="table" w:customStyle="1" w:styleId="ppTableListIndent">
     <w:name w:val="pp Table List Indent"/>
     <w:basedOn w:val="ppTableList"/>
-    <w:rsid w:val="00C32FF2"/>
+    <w:rsid w:val="00EA05D3"/>
     <w:tblPr>
       <w:tblStyleRowBandSize w:val="1"/>
       <w:tblStyleColBandSize w:val="1"/>
@@ -8406,7 +9718,7 @@
     <w:link w:val="FootnoteTextChar"/>
     <w:uiPriority w:val="99"/>
     <w:unhideWhenUsed/>
-    <w:rsid w:val="00C32FF2"/>
+    <w:rsid w:val="00EA05D3"/>
     <w:rPr>
       <w:szCs w:val="20"/>
     </w:rPr>
@@ -8416,7 +9728,7 @@
     <w:basedOn w:val="DefaultParagraphFont"/>
     <w:link w:val="FootnoteText"/>
     <w:uiPriority w:val="99"/>
-    <w:rsid w:val="00C32FF2"/>
+    <w:rsid w:val="00EA05D3"/>
     <w:rPr>
       <w:rFonts w:eastAsiaTheme="minorEastAsia"/>
       <w:szCs w:val="20"/>
@@ -8429,7 +9741,7 @@
     <w:link w:val="HeaderChar"/>
     <w:uiPriority w:val="99"/>
     <w:unhideWhenUsed/>
-    <w:rsid w:val="00C32FF2"/>
+    <w:rsid w:val="00EA05D3"/>
     <w:pPr>
       <w:tabs>
         <w:tab w:val="center" w:pos="4680"/>
@@ -8442,7 +9754,7 @@
     <w:basedOn w:val="DefaultParagraphFont"/>
     <w:link w:val="Header"/>
     <w:uiPriority w:val="99"/>
-    <w:rsid w:val="00C32FF2"/>
+    <w:rsid w:val="00EA05D3"/>
     <w:rPr>
       <w:rFonts w:eastAsiaTheme="minorEastAsia"/>
       <w:lang w:val="en-US" w:bidi="en-US"/>
@@ -8454,7 +9766,7 @@
     <w:link w:val="FooterChar"/>
     <w:uiPriority w:val="99"/>
     <w:unhideWhenUsed/>
-    <w:rsid w:val="00C32FF2"/>
+    <w:rsid w:val="00EA05D3"/>
     <w:pPr>
       <w:tabs>
         <w:tab w:val="center" w:pos="4680"/>
@@ -8467,7 +9779,7 @@
     <w:basedOn w:val="DefaultParagraphFont"/>
     <w:link w:val="Footer"/>
     <w:uiPriority w:val="99"/>
-    <w:rsid w:val="00C32FF2"/>
+    <w:rsid w:val="00EA05D3"/>
     <w:rPr>
       <w:rFonts w:eastAsiaTheme="minorEastAsia"/>
       <w:lang w:val="en-US" w:bidi="en-US"/>
@@ -8477,7 +9789,7 @@
     <w:name w:val="pp Bullet List Char"/>
     <w:basedOn w:val="DefaultParagraphFont"/>
     <w:link w:val="ppBulletList"/>
-    <w:rsid w:val="00C32FF2"/>
+    <w:rsid w:val="00EA05D3"/>
     <w:rPr>
       <w:rFonts w:eastAsiaTheme="minorEastAsia"/>
       <w:lang w:val="en-US" w:bidi="en-US"/>
@@ -8488,7 +9800,7 @@
     <w:basedOn w:val="DefaultParagraphFont"/>
     <w:uiPriority w:val="99"/>
     <w:semiHidden/>
-    <w:rsid w:val="00C32FF2"/>
+    <w:rsid w:val="00EA05D3"/>
     <w:rPr>
       <w:color w:val="808080"/>
     </w:rPr>
@@ -8500,7 +9812,7 @@
     <w:uiPriority w:val="35"/>
     <w:unhideWhenUsed/>
     <w:qFormat/>
-    <w:rsid w:val="00C32FF2"/>
+    <w:rsid w:val="00EA05D3"/>
     <w:pPr>
       <w:spacing w:after="200" w:line="240" w:lineRule="auto"/>
     </w:pPr>
@@ -8516,7 +9828,7 @@
     <w:name w:val="pp Table"/>
     <w:basedOn w:val="TableNormal"/>
     <w:uiPriority w:val="99"/>
-    <w:rsid w:val="00C32FF2"/>
+    <w:rsid w:val="00EA05D3"/>
     <w:pPr>
       <w:spacing w:after="0" w:line="240" w:lineRule="auto"/>
     </w:pPr>
@@ -8550,7 +9862,7 @@
     <w:name w:val="pp Bullet List Indent 2"/>
     <w:basedOn w:val="ppBulletListIndent"/>
     <w:qFormat/>
-    <w:rsid w:val="00C32FF2"/>
+    <w:rsid w:val="00EA05D3"/>
     <w:pPr>
       <w:numPr>
         <w:ilvl w:val="3"/>
@@ -8562,7 +9874,7 @@
     <w:name w:val="pp Number List Indent 2"/>
     <w:basedOn w:val="ppNumberListIndent"/>
     <w:qFormat/>
-    <w:rsid w:val="00C32FF2"/>
+    <w:rsid w:val="00EA05D3"/>
     <w:pPr>
       <w:numPr>
         <w:ilvl w:val="3"/>
@@ -8574,7 +9886,7 @@
     <w:name w:val="pp Code Indent 3"/>
     <w:basedOn w:val="ppCodeIndent2"/>
     <w:qFormat/>
-    <w:rsid w:val="00C32FF2"/>
+    <w:rsid w:val="00EA05D3"/>
     <w:pPr>
       <w:numPr>
         <w:ilvl w:val="4"/>
@@ -8586,7 +9898,7 @@
     <w:basedOn w:val="ppCodeLanguageIndent2"/>
     <w:next w:val="ppCodeIndent3"/>
     <w:qFormat/>
-    <w:rsid w:val="00C32FF2"/>
+    <w:rsid w:val="00EA05D3"/>
     <w:pPr>
       <w:numPr>
         <w:ilvl w:val="4"/>
@@ -8597,7 +9909,7 @@
     <w:name w:val="pp Note Indent 3"/>
     <w:basedOn w:val="ppNoteIndent2"/>
     <w:qFormat/>
-    <w:rsid w:val="00C32FF2"/>
+    <w:rsid w:val="00EA05D3"/>
     <w:pPr>
       <w:numPr>
         <w:ilvl w:val="4"/>
@@ -8608,7 +9920,7 @@
     <w:name w:val="pp Figure Indent 3"/>
     <w:basedOn w:val="ppFigureIndent2"/>
     <w:qFormat/>
-    <w:rsid w:val="00C32FF2"/>
+    <w:rsid w:val="00EA05D3"/>
     <w:pPr>
       <w:numPr>
         <w:ilvl w:val="4"/>
@@ -8619,7 +9931,7 @@
     <w:name w:val="pp Figure Caption Indent 3"/>
     <w:basedOn w:val="ppFigureCaptionIndent2"/>
     <w:qFormat/>
-    <w:rsid w:val="00C32FF2"/>
+    <w:rsid w:val="00EA05D3"/>
     <w:pPr>
       <w:numPr>
         <w:ilvl w:val="4"/>
@@ -8630,7 +9942,7 @@
     <w:name w:val="pp Figure Number Indent 3"/>
     <w:basedOn w:val="ppFigureNumberIndent2"/>
     <w:qFormat/>
-    <w:rsid w:val="00C32FF2"/>
+    <w:rsid w:val="00EA05D3"/>
     <w:pPr>
       <w:numPr>
         <w:ilvl w:val="4"/>
@@ -9101,6 +10413,9 @@
     <w:rsid w:val="001F4C8C"/>
     <w:rsid w:val="00205460"/>
     <w:rsid w:val="00215046"/>
+    <w:rsid w:val="00246540"/>
+    <w:rsid w:val="002A0843"/>
+    <w:rsid w:val="00353C20"/>
     <w:rsid w:val="003566DD"/>
     <w:rsid w:val="004C25A6"/>
     <w:rsid w:val="004D4645"/>
@@ -9892,7 +11207,7 @@
 </file>
 
 <file path=customXml/itemProps1.xml><?xml version="1.0" encoding="utf-8"?>
-<ds:datastoreItem xmlns:ds="http://schemas.openxmlformats.org/officeDocument/2006/customXml" ds:itemID="{74749B50-FB1F-4872-BEEE-9C8527C57433}">
+<ds:datastoreItem xmlns:ds="http://schemas.openxmlformats.org/officeDocument/2006/customXml" ds:itemID="{7D4BE7BE-ED28-455E-AE01-2F5F5E1BDC67}">
   <ds:schemaRefs>
     <ds:schemaRef ds:uri="http://www.w3.org/2001/XMLSchema"/>
   </ds:schemaRefs>
@@ -9900,7 +11215,7 @@
 </file>
 
 <file path=customXml/itemProps2.xml><?xml version="1.0" encoding="utf-8"?>
-<ds:datastoreItem xmlns:ds="http://schemas.openxmlformats.org/officeDocument/2006/customXml" ds:itemID="{9F23EBE3-F41E-4635-9355-039006870D5E}">
+<ds:datastoreItem xmlns:ds="http://schemas.openxmlformats.org/officeDocument/2006/customXml" ds:itemID="{87C00B45-1500-4132-A08C-BCC8DB3B3903}">
   <ds:schemaRefs>
     <ds:schemaRef ds:uri="http://schemas.openxmlformats.org/officeDocument/2006/bibliography"/>
   </ds:schemaRefs>

</xml_diff>

<commit_message>
Fixed HTML conversion issues in readme doc
</commit_message>
<xml_diff>
--- a/main/docs/Readme.docx
+++ b/main/docs/Readme.docx
@@ -10,8 +10,6 @@
           <w:lang w:eastAsia="es-AR"/>
         </w:rPr>
       </w:pPr>
-      <w:bookmarkStart w:id="0" w:name="_GoBack"/>
-      <w:bookmarkEnd w:id="0"/>
       <w:r>
         <w:rPr>
           <w:noProof/>
@@ -578,7 +576,7 @@
         <w:br w:type="page"/>
       </w:r>
     </w:p>
-    <w:bookmarkStart w:id="1" w:name="_Toc305167120" w:displacedByCustomXml="next"/>
+    <w:bookmarkStart w:id="0" w:name="_Toc305167120" w:displacedByCustomXml="next"/>
     <w:sdt>
       <w:sdtPr>
         <w:alias w:val="Topic"/>
@@ -601,7 +599,7 @@
         </w:p>
       </w:sdtContent>
     </w:sdt>
-    <w:bookmarkEnd w:id="1" w:displacedByCustomXml="prev"/>
+    <w:bookmarkEnd w:id="0" w:displacedByCustomXml="prev"/>
     <w:p>
       <w:r>
         <w:t>Building a social game is a tough challenge. From the first iteration developers must plan for and deal with issues like high concurrency, real time interaction, and rapid growth. The Windows Azure Toolkit for Social Games provides you with the tools you need to ramp up your game development quickly on an architecture that will help you face future challenges. The toolkit leverages the power of Windows Azure and game development best practices to handle even the most demanding social games.</w:t>
@@ -844,8 +842,8 @@
       <w:pPr>
         <w:pStyle w:val="Heading2"/>
       </w:pPr>
-      <w:bookmarkStart w:id="2" w:name="_Toc288126532"/>
-      <w:bookmarkStart w:id="3" w:name="_Toc290300726"/>
+      <w:bookmarkStart w:id="1" w:name="_Toc288126532"/>
+      <w:bookmarkStart w:id="2" w:name="_Toc290300726"/>
       <w:r>
         <w:t>Learn</w:t>
       </w:r>
@@ -855,8 +853,8 @@
       <w:r>
         <w:t xml:space="preserve"> more about the Windows Azure Platform</w:t>
       </w:r>
+      <w:bookmarkEnd w:id="1"/>
       <w:bookmarkEnd w:id="2"/>
-      <w:bookmarkEnd w:id="3"/>
     </w:p>
     <w:p>
       <w:r>
@@ -932,7 +930,7 @@
         </w:rPr>
       </w:pPr>
     </w:p>
-    <w:bookmarkStart w:id="4" w:name="_Toc305167121" w:displacedByCustomXml="next"/>
+    <w:bookmarkStart w:id="3" w:name="_Toc305167121" w:displacedByCustomXml="next"/>
     <w:sdt>
       <w:sdtPr>
         <w:alias w:val="Topic"/>
@@ -958,7 +956,7 @@
         </w:p>
       </w:sdtContent>
     </w:sdt>
-    <w:bookmarkEnd w:id="4" w:displacedByCustomXml="prev"/>
+    <w:bookmarkEnd w:id="3" w:displacedByCustomXml="prev"/>
     <w:p>
       <w:pPr>
         <w:pStyle w:val="ppBodyText"/>
@@ -3790,7 +3788,7 @@
         <w:pStyle w:val="ppListEnd"/>
       </w:pPr>
     </w:p>
-    <w:bookmarkStart w:id="5" w:name="_Toc305167122" w:displacedByCustomXml="next"/>
+    <w:bookmarkStart w:id="4" w:name="_Toc305167122" w:displacedByCustomXml="next"/>
     <w:sdt>
       <w:sdtPr>
         <w:alias w:val="Topic"/>
@@ -3813,7 +3811,7 @@
         </w:p>
       </w:sdtContent>
     </w:sdt>
-    <w:bookmarkEnd w:id="5" w:displacedByCustomXml="prev"/>
+    <w:bookmarkEnd w:id="4" w:displacedByCustomXml="prev"/>
     <w:p>
       <w:pPr>
         <w:pStyle w:val="ppBodyText"/>
@@ -4950,20 +4948,12 @@
       <w:r>
         <w:t>JavaScript components diagram</w:t>
       </w:r>
+      <w:bookmarkStart w:id="5" w:name="_GoBack"/>
+      <w:bookmarkEnd w:id="5"/>
     </w:p>
     <w:p>
       <w:pPr>
         <w:pStyle w:val="ppListEnd"/>
-      </w:pPr>
-    </w:p>
-    <w:p>
-      <w:pPr>
-        <w:pStyle w:val="ppNumberList"/>
-        <w:numPr>
-          <w:ilvl w:val="0"/>
-          <w:numId w:val="0"/>
-        </w:numPr>
-        <w:ind w:left="754"/>
       </w:pPr>
     </w:p>
     <w:sectPr>
@@ -5054,7 +5044,7 @@
           <w:rPr>
             <w:noProof/>
           </w:rPr>
-          <w:t>2</w:t>
+          <w:t>19</w:t>
         </w:r>
         <w:r>
           <w:rPr>
@@ -10325,8 +10315,9 @@
     <w:panose1 w:val="020B0604030504040204"/>
     <w:charset w:val="00"/>
     <w:family w:val="swiss"/>
+    <w:notTrueType/>
     <w:pitch w:val="variable"/>
-    <w:sig w:usb0="E1002EFF" w:usb1="C000605B" w:usb2="00000029" w:usb3="00000000" w:csb0="000101FF" w:csb1="00000000"/>
+    <w:sig w:usb0="00000003" w:usb1="00000000" w:usb2="00000000" w:usb3="00000000" w:csb0="00000001" w:csb1="00000000"/>
   </w:font>
   <w:font w:name="Arial">
     <w:panose1 w:val="020B0604020202020204"/>
@@ -10414,6 +10405,7 @@
     <w:rsid w:val="00205460"/>
     <w:rsid w:val="00215046"/>
     <w:rsid w:val="00246540"/>
+    <w:rsid w:val="0026612C"/>
     <w:rsid w:val="002A0843"/>
     <w:rsid w:val="00353C20"/>
     <w:rsid w:val="003566DD"/>
@@ -11207,7 +11199,7 @@
 </file>
 
 <file path=customXml/itemProps1.xml><?xml version="1.0" encoding="utf-8"?>
-<ds:datastoreItem xmlns:ds="http://schemas.openxmlformats.org/officeDocument/2006/customXml" ds:itemID="{7D4BE7BE-ED28-455E-AE01-2F5F5E1BDC67}">
+<ds:datastoreItem xmlns:ds="http://schemas.openxmlformats.org/officeDocument/2006/customXml" ds:itemID="{8A8E2D19-F4A9-4112-BE99-6B83D1064B90}">
   <ds:schemaRefs>
     <ds:schemaRef ds:uri="http://www.w3.org/2001/XMLSchema"/>
   </ds:schemaRefs>
@@ -11215,7 +11207,7 @@
 </file>
 
 <file path=customXml/itemProps2.xml><?xml version="1.0" encoding="utf-8"?>
-<ds:datastoreItem xmlns:ds="http://schemas.openxmlformats.org/officeDocument/2006/customXml" ds:itemID="{87C00B45-1500-4132-A08C-BCC8DB3B3903}">
+<ds:datastoreItem xmlns:ds="http://schemas.openxmlformats.org/officeDocument/2006/customXml" ds:itemID="{77E57F64-256D-47C0-B98D-6177E4D2CC89}">
   <ds:schemaRefs>
     <ds:schemaRef ds:uri="http://schemas.openxmlformats.org/officeDocument/2006/bibliography"/>
   </ds:schemaRefs>

</xml_diff>

<commit_message>
Added high-level architecture diagram
</commit_message>
<xml_diff>
--- a/main/docs/Readme.docx
+++ b/main/docs/Readme.docx
@@ -3817,7 +3817,15 @@
         <w:pStyle w:val="ppBodyText"/>
       </w:pPr>
       <w:r>
-        <w:t xml:space="preserve">The Visual Studio Solution of the </w:t>
+        <w:t xml:space="preserve">The </w:t>
+      </w:r>
+      <w:bookmarkStart w:id="5" w:name="_GoBack"/>
+      <w:bookmarkEnd w:id="5"/>
+      <w:r>
+        <w:t>design of the</w:t>
+      </w:r>
+      <w:r>
+        <w:t xml:space="preserve"> </w:t>
       </w:r>
       <w:r>
         <w:t>T</w:t>
@@ -3831,8 +3839,129 @@
       <w:r>
         <w:t>to facilitate other developers identify the reusable components to build their own social games.</w:t>
       </w:r>
-      <w:r>
-        <w:t xml:space="preserve"> Below a walkthrough of the solution structure.</w:t>
+    </w:p>
+    <w:p>
+      <w:pPr>
+        <w:pStyle w:val="ppBodyText"/>
+        <w:rPr>
+          <w:b/>
+        </w:rPr>
+      </w:pPr>
+      <w:r>
+        <w:rPr>
+          <w:b/>
+        </w:rPr>
+        <w:t>High Level Architecture</w:t>
+      </w:r>
+    </w:p>
+    <w:p>
+      <w:pPr>
+        <w:pStyle w:val="ppFigure"/>
+      </w:pPr>
+      <w:r>
+        <w:rPr>
+          <w:noProof/>
+          <w:lang w:bidi="ar-SA"/>
+        </w:rPr>
+        <w:lastRenderedPageBreak/>
+        <w:drawing>
+          <wp:inline distT="0" distB="0" distL="0" distR="0" wp14:anchorId="493B758C">
+            <wp:extent cx="6133456" cy="4079484"/>
+            <wp:effectExtent l="0" t="0" r="0" b="0"/>
+            <wp:docPr id="12" name="Picture 12"/>
+            <wp:cNvGraphicFramePr>
+              <a:graphicFrameLocks xmlns:a="http://schemas.openxmlformats.org/drawingml/2006/main" noChangeAspect="1"/>
+            </wp:cNvGraphicFramePr>
+            <a:graphic xmlns:a="http://schemas.openxmlformats.org/drawingml/2006/main">
+              <a:graphicData uri="http://schemas.openxmlformats.org/drawingml/2006/picture">
+                <pic:pic xmlns:pic="http://schemas.openxmlformats.org/drawingml/2006/picture">
+                  <pic:nvPicPr>
+                    <pic:cNvPr id="0" name="Picture 4"/>
+                    <pic:cNvPicPr>
+                      <a:picLocks noChangeAspect="1" noChangeArrowheads="1"/>
+                    </pic:cNvPicPr>
+                  </pic:nvPicPr>
+                  <pic:blipFill>
+                    <a:blip r:embed="rId32">
+                      <a:extLst>
+                        <a:ext uri="{28A0092B-C50C-407E-A947-70E740481C1C}">
+                          <a14:useLocalDpi xmlns:a14="http://schemas.microsoft.com/office/drawing/2010/main" val="0"/>
+                        </a:ext>
+                      </a:extLst>
+                    </a:blip>
+                    <a:srcRect/>
+                    <a:stretch>
+                      <a:fillRect/>
+                    </a:stretch>
+                  </pic:blipFill>
+                  <pic:spPr bwMode="auto">
+                    <a:xfrm>
+                      <a:off x="0" y="0"/>
+                      <a:ext cx="6136408" cy="4081448"/>
+                    </a:xfrm>
+                    <a:prstGeom prst="rect">
+                      <a:avLst/>
+                    </a:prstGeom>
+                    <a:noFill/>
+                  </pic:spPr>
+                </pic:pic>
+              </a:graphicData>
+            </a:graphic>
+          </wp:inline>
+        </w:drawing>
+      </w:r>
+    </w:p>
+    <w:p>
+      <w:pPr>
+        <w:pStyle w:val="ppFigureNumber"/>
+      </w:pPr>
+      <w:r>
+        <w:t xml:space="preserve">Figure </w:t>
+      </w:r>
+      <w:r>
+        <w:fldChar w:fldCharType="begin"/>
+      </w:r>
+      <w:r>
+        <w:instrText xml:space="preserve"> SEQ Figure \* ARABIC </w:instrText>
+      </w:r>
+      <w:r>
+        <w:fldChar w:fldCharType="separate"/>
+      </w:r>
+      <w:r>
+        <w:rPr>
+          <w:noProof/>
+        </w:rPr>
+        <w:t>14</w:t>
+      </w:r>
+      <w:r>
+        <w:fldChar w:fldCharType="end"/>
+      </w:r>
+    </w:p>
+    <w:p>
+      <w:pPr>
+        <w:pStyle w:val="ppFigureCaption"/>
+      </w:pPr>
+      <w:r>
+        <w:t>High level architecture</w:t>
+      </w:r>
+    </w:p>
+    <w:p>
+      <w:pPr>
+        <w:pStyle w:val="ppBodyText"/>
+      </w:pPr>
+    </w:p>
+    <w:p>
+      <w:pPr>
+        <w:pStyle w:val="ppBodyText"/>
+        <w:rPr>
+          <w:b/>
+        </w:rPr>
+      </w:pPr>
+      <w:r>
+        <w:rPr>
+          <w:b/>
+        </w:rPr>
+        <w:t>Solution Structure</w:t>
       </w:r>
     </w:p>
     <w:p>
@@ -3976,7 +4105,6 @@
         <w:rPr>
           <w:b/>
         </w:rPr>
-        <w:lastRenderedPageBreak/>
         <w:t>SocialGames.Web</w:t>
       </w:r>
       <w:proofErr w:type="spellEnd"/>
@@ -4071,7 +4199,11 @@
         <w:t>projects</w:t>
       </w:r>
       <w:r>
-        <w:t>). The local configuration is already in place to run the services on the Windows Azure Emulator.</w:t>
+        <w:t xml:space="preserve">). </w:t>
+      </w:r>
+      <w:r>
+        <w:lastRenderedPageBreak/>
+        <w:t>The local configuration is already in place to run the services on the Windows Azure Emulator.</w:t>
       </w:r>
     </w:p>
     <w:p>
@@ -4140,7 +4272,7 @@
         <w:rPr>
           <w:noProof/>
         </w:rPr>
-        <w:t>14</w:t>
+        <w:t>15</w:t>
       </w:r>
       <w:r>
         <w:fldChar w:fldCharType="end"/>
@@ -4238,7 +4370,7 @@
                     <pic:cNvPicPr/>
                   </pic:nvPicPr>
                   <pic:blipFill>
-                    <a:blip r:embed="rId32"/>
+                    <a:blip r:embed="rId33"/>
                     <a:stretch>
                       <a:fillRect/>
                     </a:stretch>
@@ -4279,7 +4411,7 @@
         <w:rPr>
           <w:noProof/>
         </w:rPr>
-        <w:t>15</w:t>
+        <w:t>16</w:t>
       </w:r>
       <w:r>
         <w:fldChar w:fldCharType="end"/>
@@ -4480,7 +4612,7 @@
                           <pic:cNvPicPr/>
                         </pic:nvPicPr>
                         <pic:blipFill>
-                          <a:blip r:embed="rId33"/>
+                          <a:blip r:embed="rId34"/>
                           <a:stretch>
                             <a:fillRect/>
                           </a:stretch>
@@ -4530,7 +4662,7 @@
                           <pic:cNvPicPr/>
                         </pic:nvPicPr>
                         <pic:blipFill>
-                          <a:blip r:embed="rId34"/>
+                          <a:blip r:embed="rId35"/>
                           <a:stretch>
                             <a:fillRect/>
                           </a:stretch>
@@ -4747,7 +4879,7 @@
                           <pic:cNvPicPr/>
                         </pic:nvPicPr>
                         <pic:blipFill>
-                          <a:blip r:embed="rId35"/>
+                          <a:blip r:embed="rId36"/>
                           <a:stretch>
                             <a:fillRect/>
                           </a:stretch>
@@ -4797,7 +4929,7 @@
                           <pic:cNvPicPr/>
                         </pic:nvPicPr>
                         <pic:blipFill>
-                          <a:blip r:embed="rId36"/>
+                          <a:blip r:embed="rId37"/>
                           <a:stretch>
                             <a:fillRect/>
                           </a:stretch>
@@ -4886,7 +5018,7 @@
                     </pic:cNvPicPr>
                   </pic:nvPicPr>
                   <pic:blipFill>
-                    <a:blip r:embed="rId37" cstate="print">
+                    <a:blip r:embed="rId38" cstate="print">
                       <a:extLst>
                         <a:ext uri="{28A0092B-C50C-407E-A947-70E740481C1C}">
                           <a14:useLocalDpi xmlns:a14="http://schemas.microsoft.com/office/drawing/2010/main" val="0"/>
@@ -4935,7 +5067,7 @@
         <w:rPr>
           <w:noProof/>
         </w:rPr>
-        <w:t>16</w:t>
+        <w:t>17</w:t>
       </w:r>
       <w:r>
         <w:fldChar w:fldCharType="end"/>
@@ -4948,8 +5080,11 @@
       <w:r>
         <w:t>JavaScript components diagram</w:t>
       </w:r>
-      <w:bookmarkStart w:id="5" w:name="_GoBack"/>
-      <w:bookmarkEnd w:id="5"/>
+    </w:p>
+    <w:p>
+      <w:pPr>
+        <w:pStyle w:val="ppBodyText"/>
+      </w:pPr>
     </w:p>
     <w:p>
       <w:pPr>
@@ -4957,12 +5092,12 @@
       </w:pPr>
     </w:p>
     <w:sectPr>
-      <w:headerReference w:type="even" r:id="rId38"/>
-      <w:headerReference w:type="default" r:id="rId39"/>
-      <w:footerReference w:type="even" r:id="rId40"/>
-      <w:footerReference w:type="default" r:id="rId41"/>
-      <w:headerReference w:type="first" r:id="rId42"/>
-      <w:footerReference w:type="first" r:id="rId43"/>
+      <w:headerReference w:type="even" r:id="rId39"/>
+      <w:headerReference w:type="default" r:id="rId40"/>
+      <w:footerReference w:type="even" r:id="rId41"/>
+      <w:footerReference w:type="default" r:id="rId42"/>
+      <w:headerReference w:type="first" r:id="rId43"/>
+      <w:footerReference w:type="first" r:id="rId44"/>
       <w:pgSz w:w="12240" w:h="15840"/>
       <w:pgMar w:top="1417" w:right="1701" w:bottom="1417" w:left="1701" w:header="708" w:footer="708" w:gutter="0"/>
       <w:cols w:space="708"/>
@@ -5044,7 +5179,7 @@
           <w:rPr>
             <w:noProof/>
           </w:rPr>
-          <w:t>19</w:t>
+          <w:t>16</w:t>
         </w:r>
         <w:r>
           <w:rPr>
@@ -10315,9 +10450,8 @@
     <w:panose1 w:val="020B0604030504040204"/>
     <w:charset w:val="00"/>
     <w:family w:val="swiss"/>
-    <w:notTrueType/>
     <w:pitch w:val="variable"/>
-    <w:sig w:usb0="00000003" w:usb1="00000000" w:usb2="00000000" w:usb3="00000000" w:csb0="00000001" w:csb1="00000000"/>
+    <w:sig w:usb0="E1002EFF" w:usb1="C000605B" w:usb2="00000029" w:usb3="00000000" w:csb0="000101FF" w:csb1="00000000"/>
   </w:font>
   <w:font w:name="Arial">
     <w:panose1 w:val="020B0604020202020204"/>
@@ -10401,6 +10535,7 @@
     <w:rsid w:val="000A71A6"/>
     <w:rsid w:val="001439F9"/>
     <w:rsid w:val="001510C3"/>
+    <w:rsid w:val="001C1B5B"/>
     <w:rsid w:val="001F4C8C"/>
     <w:rsid w:val="00205460"/>
     <w:rsid w:val="00215046"/>
@@ -11199,7 +11334,7 @@
 </file>
 
 <file path=customXml/itemProps1.xml><?xml version="1.0" encoding="utf-8"?>
-<ds:datastoreItem xmlns:ds="http://schemas.openxmlformats.org/officeDocument/2006/customXml" ds:itemID="{8A8E2D19-F4A9-4112-BE99-6B83D1064B90}">
+<ds:datastoreItem xmlns:ds="http://schemas.openxmlformats.org/officeDocument/2006/customXml" ds:itemID="{F764E495-349E-4ADA-B1EF-F2F84E66F498}">
   <ds:schemaRefs>
     <ds:schemaRef ds:uri="http://www.w3.org/2001/XMLSchema"/>
   </ds:schemaRefs>
@@ -11207,7 +11342,7 @@
 </file>
 
 <file path=customXml/itemProps2.xml><?xml version="1.0" encoding="utf-8"?>
-<ds:datastoreItem xmlns:ds="http://schemas.openxmlformats.org/officeDocument/2006/customXml" ds:itemID="{77E57F64-256D-47C0-B98D-6177E4D2CC89}">
+<ds:datastoreItem xmlns:ds="http://schemas.openxmlformats.org/officeDocument/2006/customXml" ds:itemID="{308775C1-FF65-430B-91A6-D7676E9E4081}">
   <ds:schemaRefs>
     <ds:schemaRef ds:uri="http://schemas.openxmlformats.org/officeDocument/2006/bibliography"/>
   </ds:schemaRefs>

</xml_diff>

<commit_message>
fixed incorrect instructions in step
</commit_message>
<xml_diff>
--- a/main/docs/Readme.docx
+++ b/main/docs/Readme.docx
@@ -268,7 +268,7 @@
                     <w:rPr>
                       <w:noProof/>
                     </w:rPr>
-                    <w:t>10/26/2011</w:t>
+                    <w:t>10/28/2011</w:t>
                   </w:r>
                   <w:r>
                     <w:rPr>
@@ -346,8 +346,6 @@
         <w:fldChar w:fldCharType="separate"/>
       </w:r>
     </w:p>
-    <w:bookmarkStart w:id="0" w:name="_GoBack"/>
-    <w:bookmarkEnd w:id="0"/>
     <w:p>
       <w:pPr>
         <w:pStyle w:val="TOC1"/>
@@ -359,108 +357,63 @@
           <w:lang w:bidi="ar-SA"/>
         </w:rPr>
       </w:pPr>
-      <w:r>
-        <w:rPr>
-          <w:rStyle w:val="Hyperlink"/>
-          <w:noProof/>
-        </w:rPr>
-        <w:fldChar w:fldCharType="begin"/>
-      </w:r>
-      <w:r>
-        <w:rPr>
-          <w:rStyle w:val="Hyperlink"/>
-          <w:noProof/>
-        </w:rPr>
-        <w:instrText xml:space="preserve"> </w:instrText>
-      </w:r>
-      <w:r>
-        <w:rPr>
-          <w:noProof/>
-        </w:rPr>
-        <w:instrText>HYPERLINK \l "_Toc307410667"</w:instrText>
-      </w:r>
-      <w:r>
-        <w:rPr>
-          <w:rStyle w:val="Hyperlink"/>
-          <w:noProof/>
-        </w:rPr>
-        <w:instrText xml:space="preserve"> </w:instrText>
-      </w:r>
-      <w:r>
-        <w:rPr>
-          <w:rStyle w:val="Hyperlink"/>
-          <w:noProof/>
-        </w:rPr>
-      </w:r>
-      <w:r>
-        <w:rPr>
-          <w:rStyle w:val="Hyperlink"/>
-          <w:noProof/>
-        </w:rPr>
-        <w:fldChar w:fldCharType="separate"/>
-      </w:r>
-      <w:r>
-        <w:rPr>
-          <w:rStyle w:val="Hyperlink"/>
-          <w:noProof/>
-        </w:rPr>
-        <w:t>Overview</w:t>
-      </w:r>
-      <w:r>
-        <w:rPr>
-          <w:noProof/>
-          <w:webHidden/>
-        </w:rPr>
-        <w:tab/>
-      </w:r>
-      <w:r>
-        <w:rPr>
-          <w:noProof/>
-          <w:webHidden/>
-        </w:rPr>
-        <w:fldChar w:fldCharType="begin"/>
-      </w:r>
-      <w:r>
-        <w:rPr>
-          <w:noProof/>
-          <w:webHidden/>
-        </w:rPr>
-        <w:instrText xml:space="preserve"> PAGEREF _Toc307410667 \h </w:instrText>
-      </w:r>
-      <w:r>
-        <w:rPr>
-          <w:noProof/>
-          <w:webHidden/>
-        </w:rPr>
-      </w:r>
-      <w:r>
-        <w:rPr>
-          <w:noProof/>
-          <w:webHidden/>
-        </w:rPr>
-        <w:fldChar w:fldCharType="separate"/>
-      </w:r>
-      <w:r>
-        <w:rPr>
-          <w:noProof/>
-          <w:webHidden/>
-        </w:rPr>
-        <w:t>2</w:t>
-      </w:r>
-      <w:r>
-        <w:rPr>
-          <w:noProof/>
-          <w:webHidden/>
-        </w:rPr>
-        <w:fldChar w:fldCharType="end"/>
-      </w:r>
-      <w:r>
-        <w:rPr>
-          <w:rStyle w:val="Hyperlink"/>
-          <w:noProof/>
-        </w:rPr>
-        <w:fldChar w:fldCharType="end"/>
-      </w:r>
+      <w:hyperlink w:anchor="_Toc307410667" w:history="1">
+        <w:r>
+          <w:rPr>
+            <w:rStyle w:val="Hyperlink"/>
+            <w:noProof/>
+          </w:rPr>
+          <w:t>Overview</w:t>
+        </w:r>
+        <w:r>
+          <w:rPr>
+            <w:noProof/>
+            <w:webHidden/>
+          </w:rPr>
+          <w:tab/>
+        </w:r>
+        <w:r>
+          <w:rPr>
+            <w:noProof/>
+            <w:webHidden/>
+          </w:rPr>
+          <w:fldChar w:fldCharType="begin"/>
+        </w:r>
+        <w:r>
+          <w:rPr>
+            <w:noProof/>
+            <w:webHidden/>
+          </w:rPr>
+          <w:instrText xml:space="preserve"> PAGEREF _Toc307410667 \h </w:instrText>
+        </w:r>
+        <w:r>
+          <w:rPr>
+            <w:noProof/>
+            <w:webHidden/>
+          </w:rPr>
+        </w:r>
+        <w:r>
+          <w:rPr>
+            <w:noProof/>
+            <w:webHidden/>
+          </w:rPr>
+          <w:fldChar w:fldCharType="separate"/>
+        </w:r>
+        <w:r>
+          <w:rPr>
+            <w:noProof/>
+            <w:webHidden/>
+          </w:rPr>
+          <w:t>2</w:t>
+        </w:r>
+        <w:r>
+          <w:rPr>
+            <w:noProof/>
+            <w:webHidden/>
+          </w:rPr>
+          <w:fldChar w:fldCharType="end"/>
+        </w:r>
+      </w:hyperlink>
     </w:p>
     <w:p>
       <w:pPr>
@@ -550,6 +503,8 @@
           </w:rPr>
           <w:t>Running the Setup</w:t>
         </w:r>
+        <w:bookmarkStart w:id="0" w:name="_GoBack"/>
+        <w:bookmarkEnd w:id="0"/>
         <w:r>
           <w:rPr>
             <w:noProof/>
@@ -1117,7 +1072,6 @@
         </w:placeholder>
         <w:text/>
       </w:sdtPr>
-      <w:sdtEndPr/>
       <w:sdtContent>
         <w:p>
           <w:pPr>
@@ -1525,7 +1479,6 @@
         </w:placeholder>
         <w:text/>
       </w:sdtPr>
-      <w:sdtEndPr/>
       <w:sdtContent>
         <w:p>
           <w:pPr>
@@ -3388,7 +3341,7 @@
         <w:pStyle w:val="ppNumberList"/>
       </w:pPr>
       <w:r>
-        <w:t xml:space="preserve">The browser is redirected </w:t>
+        <w:t xml:space="preserve">Go </w:t>
       </w:r>
       <w:r>
         <w:t>back to the Tic</w:t>
@@ -3406,10 +3359,13 @@
         <w:t xml:space="preserve">Toe </w:t>
       </w:r>
       <w:r>
-        <w:t xml:space="preserve">invite page. </w:t>
-      </w:r>
-      <w:r>
-        <w:t xml:space="preserve">Copy the invite </w:t>
+        <w:t>page</w:t>
+      </w:r>
+      <w:r>
+        <w:t xml:space="preserve"> and c</w:t>
+      </w:r>
+      <w:r>
+        <w:t xml:space="preserve">opy the invite </w:t>
       </w:r>
       <w:r>
         <w:t>URL</w:t>
@@ -4455,7 +4411,6 @@
         </w:placeholder>
         <w:text/>
       </w:sdtPr>
-      <w:sdtEndPr/>
       <w:sdtContent>
         <w:p>
           <w:pPr>
@@ -5873,7 +5828,6 @@
         </w:placeholder>
         <w:text/>
       </w:sdtPr>
-      <w:sdtEndPr/>
       <w:sdtContent>
         <w:p>
           <w:pPr>
@@ -10828,7 +10782,7 @@
           <w:rPr>
             <w:noProof/>
           </w:rPr>
-          <w:t>2</w:t>
+          <w:t>1</w:t>
         </w:r>
         <w:r>
           <w:rPr>
@@ -16102,10 +16056,9 @@
     <w:altName w:val="바탕"/>
     <w:panose1 w:val="02030600000101010101"/>
     <w:charset w:val="81"/>
-    <w:family w:val="auto"/>
-    <w:notTrueType/>
-    <w:pitch w:val="fixed"/>
-    <w:sig w:usb0="00000001" w:usb1="09060000" w:usb2="00000010" w:usb3="00000000" w:csb0="00080000" w:csb1="00000000"/>
+    <w:family w:val="roman"/>
+    <w:pitch w:val="variable"/>
+    <w:sig w:usb0="B00002AF" w:usb1="69D77CFB" w:usb2="00000030" w:usb3="00000000" w:csb0="0008009F" w:csb1="00000000"/>
   </w:font>
   <w:font w:name="Arial Black">
     <w:panose1 w:val="020B0A04020102020204"/>
@@ -16145,11 +16098,10 @@
   </w:font>
   <w:font w:name="Arial Unicode MS">
     <w:panose1 w:val="020B0604020202020204"/>
-    <w:charset w:val="00"/>
-    <w:family w:val="roman"/>
-    <w:notTrueType/>
+    <w:charset w:val="80"/>
+    <w:family w:val="swiss"/>
     <w:pitch w:val="variable"/>
-    <w:sig w:usb0="00000003" w:usb1="00000000" w:usb2="00000000" w:usb3="00000000" w:csb0="00000001" w:csb1="00000000"/>
+    <w:sig w:usb0="F7FFAFFF" w:usb1="E9DFFFFF" w:usb2="0000003F" w:usb3="00000000" w:csb0="003F01FF" w:csb1="00000000"/>
   </w:font>
 </w:fonts>
 </file>
@@ -16202,6 +16154,7 @@
     <w:rsid w:val="008A231C"/>
     <w:rsid w:val="008A55C6"/>
     <w:rsid w:val="008C1ED4"/>
+    <w:rsid w:val="008E3616"/>
     <w:rsid w:val="00945DA8"/>
     <w:rsid w:val="00967CC7"/>
     <w:rsid w:val="00971D2C"/>
@@ -17008,7 +16961,7 @@
 </file>
 
 <file path=customXml/itemProps2.xml><?xml version="1.0" encoding="utf-8"?>
-<ds:datastoreItem xmlns:ds="http://schemas.openxmlformats.org/officeDocument/2006/customXml" ds:itemID="{1701B8C0-0EB1-4F4C-9C61-CC802A9E782F}">
+<ds:datastoreItem xmlns:ds="http://schemas.openxmlformats.org/officeDocument/2006/customXml" ds:itemID="{A927D4FC-DB08-4215-862E-7210065DF9FA}">
   <ds:schemaRefs>
     <ds:schemaRef ds:uri="http://www.w3.org/2001/XMLSchema"/>
   </ds:schemaRefs>
@@ -17016,7 +16969,7 @@
 </file>
 
 <file path=customXml/itemProps3.xml><?xml version="1.0" encoding="utf-8"?>
-<ds:datastoreItem xmlns:ds="http://schemas.openxmlformats.org/officeDocument/2006/customXml" ds:itemID="{8552775E-851E-4809-8DF9-F394B2B6D21C}">
+<ds:datastoreItem xmlns:ds="http://schemas.openxmlformats.org/officeDocument/2006/customXml" ds:itemID="{EF6CFE68-A947-4DB3-A249-28120B52D593}">
   <ds:schemaRefs>
     <ds:schemaRef ds:uri="http://schemas.openxmlformats.org/officeDocument/2006/bibliography"/>
   </ds:schemaRefs>

</xml_diff>